<commit_message>
Last commit of M5
</commit_message>
<xml_diff>
--- a/M5/M5_Homework/M5 Homework.docx
+++ b/M5/M5_Homework/M5 Homework.docx
@@ -767,7 +767,27 @@
           <w:rFonts w:ascii="Times New Roman" w:hAnsi="Times New Roman" w:cs="Times New Roman"/>
           <w:color w:val="5B9BD5" w:themeColor="accent1"/>
         </w:rPr>
-        <w:t>let r[</w:t>
+        <w:t xml:space="preserve">   // Array to store max revenue for lengths 0 to n</w:t>
+      </w:r>
+    </w:p>
+    <w:p>
+      <w:pPr>
+        <w:autoSpaceDE w:val="0"/>
+        <w:autoSpaceDN w:val="0"/>
+        <w:adjustRightInd w:val="0"/>
+        <w:spacing w:after="0" w:line="240" w:lineRule="auto"/>
+        <w:ind w:firstLine="720"/>
+        <w:rPr>
+          <w:rFonts w:ascii="Times New Roman" w:hAnsi="Times New Roman" w:cs="Times New Roman"/>
+          <w:color w:val="5B9BD5" w:themeColor="accent1"/>
+        </w:rPr>
+      </w:pPr>
+      <w:r>
+        <w:rPr>
+          <w:rFonts w:ascii="Times New Roman" w:hAnsi="Times New Roman" w:cs="Times New Roman"/>
+          <w:color w:val="5B9BD5" w:themeColor="accent1"/>
+        </w:rPr>
+        <w:t xml:space="preserve">    let r[</w:t>
       </w:r>
       <w:proofErr w:type="gramStart"/>
       <w:r>
@@ -775,7 +795,7 @@
           <w:rFonts w:ascii="Times New Roman" w:hAnsi="Times New Roman" w:cs="Times New Roman"/>
           <w:color w:val="5B9BD5" w:themeColor="accent1"/>
         </w:rPr>
-        <w:t>1..</w:t>
+        <w:t>0..</w:t>
       </w:r>
       <w:proofErr w:type="gramEnd"/>
       <w:r>
@@ -803,17 +823,24 @@
           <w:rFonts w:ascii="Times New Roman" w:hAnsi="Times New Roman" w:cs="Times New Roman"/>
           <w:color w:val="5B9BD5" w:themeColor="accent1"/>
         </w:rPr>
-        <w:t xml:space="preserve">let c be the cost per </w:t>
-      </w:r>
-      <w:proofErr w:type="gramStart"/>
-      <w:r>
-        <w:rPr>
-          <w:rFonts w:ascii="Times New Roman" w:hAnsi="Times New Roman" w:cs="Times New Roman"/>
-          <w:color w:val="5B9BD5" w:themeColor="accent1"/>
-        </w:rPr>
-        <w:t>cut</w:t>
-      </w:r>
-      <w:proofErr w:type="gramEnd"/>
+        <w:t xml:space="preserve">   // Initialize the </w:t>
+      </w:r>
+      <w:proofErr w:type="spellStart"/>
+      <w:r>
+        <w:rPr>
+          <w:rFonts w:ascii="Times New Roman" w:hAnsi="Times New Roman" w:cs="Times New Roman"/>
+          <w:color w:val="5B9BD5" w:themeColor="accent1"/>
+        </w:rPr>
+        <w:t>arrat</w:t>
+      </w:r>
+      <w:proofErr w:type="spellEnd"/>
+      <w:r>
+        <w:rPr>
+          <w:rFonts w:ascii="Times New Roman" w:hAnsi="Times New Roman" w:cs="Times New Roman"/>
+          <w:color w:val="5B9BD5" w:themeColor="accent1"/>
+        </w:rPr>
+        <w:t xml:space="preserve"> to the min value to show uncalculated revenues</w:t>
+      </w:r>
     </w:p>
     <w:p>
       <w:pPr>
@@ -832,7 +859,7 @@
           <w:rFonts w:ascii="Times New Roman" w:hAnsi="Times New Roman" w:cs="Times New Roman"/>
           <w:color w:val="5B9BD5" w:themeColor="accent1"/>
         </w:rPr>
-        <w:t xml:space="preserve">for </w:t>
+        <w:t xml:space="preserve">    for </w:t>
       </w:r>
       <w:proofErr w:type="spellStart"/>
       <w:r>
@@ -868,7 +895,7 @@
           <w:rFonts w:ascii="Times New Roman" w:hAnsi="Times New Roman" w:cs="Times New Roman"/>
           <w:color w:val="5B9BD5" w:themeColor="accent1"/>
         </w:rPr>
-        <w:t xml:space="preserve">    r[</w:t>
+        <w:t xml:space="preserve">        r[</w:t>
       </w:r>
       <w:proofErr w:type="spellStart"/>
       <w:r>
@@ -899,254 +926,12 @@
           <w:color w:val="5B9BD5" w:themeColor="accent1"/>
         </w:rPr>
       </w:pPr>
-    </w:p>
-    <w:p>
-      <w:pPr>
-        <w:autoSpaceDE w:val="0"/>
-        <w:autoSpaceDN w:val="0"/>
-        <w:adjustRightInd w:val="0"/>
-        <w:spacing w:after="0" w:line="240" w:lineRule="auto"/>
-        <w:ind w:firstLine="720"/>
-        <w:rPr>
-          <w:rFonts w:ascii="Times New Roman" w:hAnsi="Times New Roman" w:cs="Times New Roman"/>
-          <w:color w:val="5B9BD5" w:themeColor="accent1"/>
-        </w:rPr>
-      </w:pPr>
-      <w:proofErr w:type="spellStart"/>
-      <w:r>
-        <w:rPr>
-          <w:rFonts w:ascii="Times New Roman" w:hAnsi="Times New Roman" w:cs="Times New Roman"/>
-          <w:color w:val="5B9BD5" w:themeColor="accent1"/>
-        </w:rPr>
-        <w:t>cutRodHelper</w:t>
-      </w:r>
-      <w:proofErr w:type="spellEnd"/>
-    </w:p>
-    <w:p>
-      <w:pPr>
-        <w:autoSpaceDE w:val="0"/>
-        <w:autoSpaceDN w:val="0"/>
-        <w:adjustRightInd w:val="0"/>
-        <w:spacing w:after="0" w:line="240" w:lineRule="auto"/>
-        <w:ind w:firstLine="720"/>
-        <w:rPr>
-          <w:rFonts w:ascii="Times New Roman" w:hAnsi="Times New Roman" w:cs="Times New Roman"/>
-          <w:color w:val="5B9BD5" w:themeColor="accent1"/>
-        </w:rPr>
-      </w:pPr>
-      <w:r>
-        <w:rPr>
-          <w:rFonts w:ascii="Times New Roman" w:hAnsi="Times New Roman" w:cs="Times New Roman"/>
-          <w:color w:val="5B9BD5" w:themeColor="accent1"/>
-        </w:rPr>
-        <w:t>if r[n] &gt;= 0</w:t>
-      </w:r>
-    </w:p>
-    <w:p>
-      <w:pPr>
-        <w:autoSpaceDE w:val="0"/>
-        <w:autoSpaceDN w:val="0"/>
-        <w:adjustRightInd w:val="0"/>
-        <w:spacing w:after="0" w:line="240" w:lineRule="auto"/>
-        <w:ind w:firstLine="720"/>
-        <w:rPr>
-          <w:rFonts w:ascii="Times New Roman" w:hAnsi="Times New Roman" w:cs="Times New Roman"/>
-          <w:color w:val="5B9BD5" w:themeColor="accent1"/>
-        </w:rPr>
-      </w:pPr>
-      <w:r>
-        <w:rPr>
-          <w:rFonts w:ascii="Times New Roman" w:hAnsi="Times New Roman" w:cs="Times New Roman"/>
-          <w:color w:val="5B9BD5" w:themeColor="accent1"/>
-        </w:rPr>
-        <w:t xml:space="preserve">   return r[n]</w:t>
-      </w:r>
-    </w:p>
-    <w:p>
-      <w:pPr>
-        <w:autoSpaceDE w:val="0"/>
-        <w:autoSpaceDN w:val="0"/>
-        <w:adjustRightInd w:val="0"/>
-        <w:spacing w:after="0" w:line="240" w:lineRule="auto"/>
-        <w:ind w:firstLine="720"/>
-        <w:rPr>
-          <w:rFonts w:ascii="Times New Roman" w:hAnsi="Times New Roman" w:cs="Times New Roman"/>
-          <w:color w:val="5B9BD5" w:themeColor="accent1"/>
-        </w:rPr>
-      </w:pPr>
-      <w:r>
-        <w:rPr>
-          <w:rFonts w:ascii="Times New Roman" w:hAnsi="Times New Roman" w:cs="Times New Roman"/>
-          <w:color w:val="5B9BD5" w:themeColor="accent1"/>
-        </w:rPr>
-        <w:t>if n == 0</w:t>
-      </w:r>
-    </w:p>
-    <w:p>
-      <w:pPr>
-        <w:autoSpaceDE w:val="0"/>
-        <w:autoSpaceDN w:val="0"/>
-        <w:adjustRightInd w:val="0"/>
-        <w:spacing w:after="0" w:line="240" w:lineRule="auto"/>
-        <w:ind w:firstLine="720"/>
-        <w:rPr>
-          <w:rFonts w:ascii="Times New Roman" w:hAnsi="Times New Roman" w:cs="Times New Roman"/>
-          <w:color w:val="5B9BD5" w:themeColor="accent1"/>
-        </w:rPr>
-      </w:pPr>
-      <w:r>
-        <w:rPr>
-          <w:rFonts w:ascii="Times New Roman" w:hAnsi="Times New Roman" w:cs="Times New Roman"/>
-          <w:color w:val="5B9BD5" w:themeColor="accent1"/>
-        </w:rPr>
-        <w:t xml:space="preserve">   return 0</w:t>
-      </w:r>
-    </w:p>
-    <w:p>
-      <w:pPr>
-        <w:autoSpaceDE w:val="0"/>
-        <w:autoSpaceDN w:val="0"/>
-        <w:adjustRightInd w:val="0"/>
-        <w:spacing w:after="0" w:line="240" w:lineRule="auto"/>
-        <w:ind w:firstLine="720"/>
-        <w:rPr>
-          <w:rFonts w:ascii="Times New Roman" w:hAnsi="Times New Roman" w:cs="Times New Roman"/>
-          <w:color w:val="5B9BD5" w:themeColor="accent1"/>
-        </w:rPr>
-      </w:pPr>
-    </w:p>
-    <w:p>
-      <w:pPr>
-        <w:autoSpaceDE w:val="0"/>
-        <w:autoSpaceDN w:val="0"/>
-        <w:adjustRightInd w:val="0"/>
-        <w:spacing w:after="0" w:line="240" w:lineRule="auto"/>
-        <w:ind w:firstLine="720"/>
-        <w:rPr>
-          <w:rFonts w:ascii="Times New Roman" w:hAnsi="Times New Roman" w:cs="Times New Roman"/>
-          <w:color w:val="5B9BD5" w:themeColor="accent1"/>
-        </w:rPr>
-      </w:pPr>
-      <w:r>
-        <w:rPr>
-          <w:rFonts w:ascii="Times New Roman" w:hAnsi="Times New Roman" w:cs="Times New Roman"/>
-          <w:color w:val="5B9BD5" w:themeColor="accent1"/>
-        </w:rPr>
-        <w:t>else q = -∞</w:t>
-      </w:r>
-    </w:p>
-    <w:p>
-      <w:pPr>
-        <w:autoSpaceDE w:val="0"/>
-        <w:autoSpaceDN w:val="0"/>
-        <w:adjustRightInd w:val="0"/>
-        <w:spacing w:after="0" w:line="240" w:lineRule="auto"/>
-        <w:ind w:firstLine="720"/>
-        <w:rPr>
-          <w:rFonts w:ascii="Times New Roman" w:hAnsi="Times New Roman" w:cs="Times New Roman"/>
-          <w:color w:val="5B9BD5" w:themeColor="accent1"/>
-        </w:rPr>
-      </w:pPr>
-    </w:p>
-    <w:p>
-      <w:pPr>
-        <w:autoSpaceDE w:val="0"/>
-        <w:autoSpaceDN w:val="0"/>
-        <w:adjustRightInd w:val="0"/>
-        <w:spacing w:after="0" w:line="240" w:lineRule="auto"/>
-        <w:ind w:firstLine="720"/>
-        <w:rPr>
-          <w:rFonts w:ascii="Times New Roman" w:hAnsi="Times New Roman" w:cs="Times New Roman"/>
-          <w:color w:val="5B9BD5" w:themeColor="accent1"/>
-        </w:rPr>
-      </w:pPr>
-      <w:r>
-        <w:rPr>
-          <w:rFonts w:ascii="Times New Roman" w:hAnsi="Times New Roman" w:cs="Times New Roman"/>
-          <w:color w:val="5B9BD5" w:themeColor="accent1"/>
-        </w:rPr>
-        <w:t xml:space="preserve">for </w:t>
-      </w:r>
-      <w:proofErr w:type="spellStart"/>
-      <w:r>
-        <w:rPr>
-          <w:rFonts w:ascii="Times New Roman" w:hAnsi="Times New Roman" w:cs="Times New Roman"/>
-          <w:color w:val="5B9BD5" w:themeColor="accent1"/>
-        </w:rPr>
-        <w:t>i</w:t>
-      </w:r>
-      <w:proofErr w:type="spellEnd"/>
-      <w:r>
-        <w:rPr>
-          <w:rFonts w:ascii="Times New Roman" w:hAnsi="Times New Roman" w:cs="Times New Roman"/>
-          <w:color w:val="5B9BD5" w:themeColor="accent1"/>
-        </w:rPr>
-        <w:t xml:space="preserve"> to n</w:t>
-      </w:r>
-    </w:p>
-    <w:p>
-      <w:pPr>
-        <w:autoSpaceDE w:val="0"/>
-        <w:autoSpaceDN w:val="0"/>
-        <w:adjustRightInd w:val="0"/>
-        <w:spacing w:after="0" w:line="240" w:lineRule="auto"/>
-        <w:ind w:firstLine="720"/>
-        <w:rPr>
-          <w:rFonts w:ascii="Times New Roman" w:hAnsi="Times New Roman" w:cs="Times New Roman"/>
-          <w:color w:val="5B9BD5" w:themeColor="accent1"/>
-        </w:rPr>
-      </w:pPr>
-      <w:r>
-        <w:rPr>
-          <w:rFonts w:ascii="Times New Roman" w:hAnsi="Times New Roman" w:cs="Times New Roman"/>
-          <w:color w:val="5B9BD5" w:themeColor="accent1"/>
-        </w:rPr>
-        <w:t xml:space="preserve">  </w:t>
-      </w:r>
-      <w:proofErr w:type="gramStart"/>
-      <w:r>
-        <w:rPr>
-          <w:rFonts w:ascii="Times New Roman" w:hAnsi="Times New Roman" w:cs="Times New Roman"/>
-          <w:color w:val="5B9BD5" w:themeColor="accent1"/>
-        </w:rPr>
-        <w:t xml:space="preserve">if  </w:t>
-      </w:r>
-      <w:proofErr w:type="spellStart"/>
-      <w:r>
-        <w:rPr>
-          <w:rFonts w:ascii="Times New Roman" w:hAnsi="Times New Roman" w:cs="Times New Roman"/>
-          <w:color w:val="5B9BD5" w:themeColor="accent1"/>
-        </w:rPr>
-        <w:t>i</w:t>
-      </w:r>
-      <w:proofErr w:type="spellEnd"/>
-      <w:proofErr w:type="gramEnd"/>
-      <w:r>
-        <w:rPr>
-          <w:rFonts w:ascii="Times New Roman" w:hAnsi="Times New Roman" w:cs="Times New Roman"/>
-          <w:color w:val="5B9BD5" w:themeColor="accent1"/>
-        </w:rPr>
-        <w:t xml:space="preserve"> &lt; n</w:t>
-      </w:r>
-    </w:p>
-    <w:p>
-      <w:pPr>
-        <w:autoSpaceDE w:val="0"/>
-        <w:autoSpaceDN w:val="0"/>
-        <w:adjustRightInd w:val="0"/>
-        <w:spacing w:after="0" w:line="240" w:lineRule="auto"/>
-        <w:ind w:firstLine="720"/>
-        <w:rPr>
-          <w:rFonts w:ascii="Times New Roman" w:hAnsi="Times New Roman" w:cs="Times New Roman"/>
-          <w:color w:val="5B9BD5" w:themeColor="accent1"/>
-        </w:rPr>
-      </w:pPr>
-      <w:r>
-        <w:rPr>
-          <w:rFonts w:ascii="Times New Roman" w:hAnsi="Times New Roman" w:cs="Times New Roman"/>
-          <w:color w:val="5B9BD5" w:themeColor="accent1"/>
-        </w:rPr>
-        <w:t xml:space="preserve">    revenue = </w:t>
+      <w:r>
+        <w:rPr>
+          <w:rFonts w:ascii="Times New Roman" w:hAnsi="Times New Roman" w:cs="Times New Roman"/>
+          <w:color w:val="5B9BD5" w:themeColor="accent1"/>
+        </w:rPr>
+        <w:t xml:space="preserve">    return </w:t>
       </w:r>
       <w:proofErr w:type="spellStart"/>
       <w:proofErr w:type="gramStart"/>
@@ -1171,7 +956,7 @@
           <w:rFonts w:ascii="Times New Roman" w:hAnsi="Times New Roman" w:cs="Times New Roman"/>
           <w:color w:val="5B9BD5" w:themeColor="accent1"/>
         </w:rPr>
-        <w:t>p, n-1, c, r) – c</w:t>
+        <w:t>p, n, c, r)</w:t>
       </w:r>
     </w:p>
     <w:p>
@@ -1186,13 +971,6 @@
           <w:color w:val="5B9BD5" w:themeColor="accent1"/>
         </w:rPr>
       </w:pPr>
-      <w:r>
-        <w:rPr>
-          <w:rFonts w:ascii="Times New Roman" w:hAnsi="Times New Roman" w:cs="Times New Roman"/>
-          <w:color w:val="5B9BD5" w:themeColor="accent1"/>
-        </w:rPr>
-        <w:t xml:space="preserve">  else</w:t>
-      </w:r>
     </w:p>
     <w:p>
       <w:pPr>
@@ -1206,29 +984,6 @@
           <w:color w:val="5B9BD5" w:themeColor="accent1"/>
         </w:rPr>
       </w:pPr>
-      <w:r>
-        <w:rPr>
-          <w:rFonts w:ascii="Times New Roman" w:hAnsi="Times New Roman" w:cs="Times New Roman"/>
-          <w:color w:val="5B9BD5" w:themeColor="accent1"/>
-        </w:rPr>
-        <w:t xml:space="preserve">     revenue = p[</w:t>
-      </w:r>
-      <w:proofErr w:type="spellStart"/>
-      <w:r>
-        <w:rPr>
-          <w:rFonts w:ascii="Times New Roman" w:hAnsi="Times New Roman" w:cs="Times New Roman"/>
-          <w:color w:val="5B9BD5" w:themeColor="accent1"/>
-        </w:rPr>
-        <w:t>i</w:t>
-      </w:r>
-      <w:proofErr w:type="spellEnd"/>
-      <w:r>
-        <w:rPr>
-          <w:rFonts w:ascii="Times New Roman" w:hAnsi="Times New Roman" w:cs="Times New Roman"/>
-          <w:color w:val="5B9BD5" w:themeColor="accent1"/>
-        </w:rPr>
-        <w:t xml:space="preserve">] + </w:t>
-      </w:r>
       <w:proofErr w:type="spellStart"/>
       <w:proofErr w:type="gramStart"/>
       <w:r>
@@ -1252,7 +1007,7 @@
           <w:rFonts w:ascii="Times New Roman" w:hAnsi="Times New Roman" w:cs="Times New Roman"/>
           <w:color w:val="5B9BD5" w:themeColor="accent1"/>
         </w:rPr>
-        <w:t>p, n-1, c, r)</w:t>
+        <w:t>p, n, c, r)</w:t>
       </w:r>
     </w:p>
     <w:p>
@@ -1267,6 +1022,13 @@
           <w:color w:val="5B9BD5" w:themeColor="accent1"/>
         </w:rPr>
       </w:pPr>
+      <w:r>
+        <w:rPr>
+          <w:rFonts w:ascii="Times New Roman" w:hAnsi="Times New Roman" w:cs="Times New Roman"/>
+          <w:color w:val="5B9BD5" w:themeColor="accent1"/>
+        </w:rPr>
+        <w:t xml:space="preserve">    // Return memorized result if already calculated</w:t>
+      </w:r>
     </w:p>
     <w:p>
       <w:pPr>
@@ -1280,20 +1042,445 @@
           <w:color w:val="5B9BD5" w:themeColor="accent1"/>
         </w:rPr>
       </w:pPr>
+      <w:r>
+        <w:rPr>
+          <w:rFonts w:ascii="Times New Roman" w:hAnsi="Times New Roman" w:cs="Times New Roman"/>
+          <w:color w:val="5B9BD5" w:themeColor="accent1"/>
+        </w:rPr>
+        <w:t xml:space="preserve">    if r[n] &gt;= 0</w:t>
+      </w:r>
+    </w:p>
+    <w:p>
+      <w:pPr>
+        <w:autoSpaceDE w:val="0"/>
+        <w:autoSpaceDN w:val="0"/>
+        <w:adjustRightInd w:val="0"/>
+        <w:spacing w:after="0" w:line="240" w:lineRule="auto"/>
+        <w:ind w:firstLine="720"/>
+        <w:rPr>
+          <w:rFonts w:ascii="Times New Roman" w:hAnsi="Times New Roman" w:cs="Times New Roman"/>
+          <w:color w:val="5B9BD5" w:themeColor="accent1"/>
+        </w:rPr>
+      </w:pPr>
+      <w:r>
+        <w:rPr>
+          <w:rFonts w:ascii="Times New Roman" w:hAnsi="Times New Roman" w:cs="Times New Roman"/>
+          <w:color w:val="5B9BD5" w:themeColor="accent1"/>
+        </w:rPr>
+        <w:t xml:space="preserve">        return r[n]</w:t>
+      </w:r>
+    </w:p>
+    <w:p>
+      <w:pPr>
+        <w:autoSpaceDE w:val="0"/>
+        <w:autoSpaceDN w:val="0"/>
+        <w:adjustRightInd w:val="0"/>
+        <w:spacing w:after="0" w:line="240" w:lineRule="auto"/>
+        <w:ind w:firstLine="720"/>
+        <w:rPr>
+          <w:rFonts w:ascii="Times New Roman" w:hAnsi="Times New Roman" w:cs="Times New Roman"/>
+          <w:color w:val="5B9BD5" w:themeColor="accent1"/>
+        </w:rPr>
+      </w:pPr>
+      <w:r>
+        <w:rPr>
+          <w:rFonts w:ascii="Times New Roman" w:hAnsi="Times New Roman" w:cs="Times New Roman"/>
+          <w:color w:val="5B9BD5" w:themeColor="accent1"/>
+        </w:rPr>
+        <w:t xml:space="preserve">    // Base Case: Return 0 for a length of 0</w:t>
+      </w:r>
+    </w:p>
+    <w:p>
+      <w:pPr>
+        <w:autoSpaceDE w:val="0"/>
+        <w:autoSpaceDN w:val="0"/>
+        <w:adjustRightInd w:val="0"/>
+        <w:spacing w:after="0" w:line="240" w:lineRule="auto"/>
+        <w:ind w:firstLine="720"/>
+        <w:rPr>
+          <w:rFonts w:ascii="Times New Roman" w:hAnsi="Times New Roman" w:cs="Times New Roman"/>
+          <w:color w:val="5B9BD5" w:themeColor="accent1"/>
+        </w:rPr>
+      </w:pPr>
+      <w:r>
+        <w:rPr>
+          <w:rFonts w:ascii="Times New Roman" w:hAnsi="Times New Roman" w:cs="Times New Roman"/>
+          <w:color w:val="5B9BD5" w:themeColor="accent1"/>
+        </w:rPr>
+        <w:t xml:space="preserve">    if n == 0</w:t>
+      </w:r>
+    </w:p>
+    <w:p>
+      <w:pPr>
+        <w:autoSpaceDE w:val="0"/>
+        <w:autoSpaceDN w:val="0"/>
+        <w:adjustRightInd w:val="0"/>
+        <w:spacing w:after="0" w:line="240" w:lineRule="auto"/>
+        <w:ind w:firstLine="720"/>
+        <w:rPr>
+          <w:rFonts w:ascii="Times New Roman" w:hAnsi="Times New Roman" w:cs="Times New Roman"/>
+          <w:color w:val="5B9BD5" w:themeColor="accent1"/>
+        </w:rPr>
+      </w:pPr>
+      <w:r>
+        <w:rPr>
+          <w:rFonts w:ascii="Times New Roman" w:hAnsi="Times New Roman" w:cs="Times New Roman"/>
+          <w:color w:val="5B9BD5" w:themeColor="accent1"/>
+        </w:rPr>
+        <w:t xml:space="preserve">        return 0</w:t>
+      </w:r>
+    </w:p>
+    <w:p>
+      <w:pPr>
+        <w:autoSpaceDE w:val="0"/>
+        <w:autoSpaceDN w:val="0"/>
+        <w:adjustRightInd w:val="0"/>
+        <w:spacing w:after="0" w:line="240" w:lineRule="auto"/>
+        <w:ind w:firstLine="720"/>
+        <w:rPr>
+          <w:rFonts w:ascii="Times New Roman" w:hAnsi="Times New Roman" w:cs="Times New Roman"/>
+          <w:color w:val="5B9BD5" w:themeColor="accent1"/>
+        </w:rPr>
+      </w:pPr>
+      <w:r>
+        <w:rPr>
+          <w:rFonts w:ascii="Times New Roman" w:hAnsi="Times New Roman" w:cs="Times New Roman"/>
+          <w:color w:val="5B9BD5" w:themeColor="accent1"/>
+        </w:rPr>
+        <w:t xml:space="preserve">    else</w:t>
+      </w:r>
+    </w:p>
+    <w:p>
+      <w:pPr>
+        <w:autoSpaceDE w:val="0"/>
+        <w:autoSpaceDN w:val="0"/>
+        <w:adjustRightInd w:val="0"/>
+        <w:spacing w:after="0" w:line="240" w:lineRule="auto"/>
+        <w:ind w:firstLine="720"/>
+        <w:rPr>
+          <w:rFonts w:ascii="Times New Roman" w:hAnsi="Times New Roman" w:cs="Times New Roman"/>
+          <w:color w:val="5B9BD5" w:themeColor="accent1"/>
+        </w:rPr>
+      </w:pPr>
+      <w:r>
+        <w:rPr>
+          <w:rFonts w:ascii="Times New Roman" w:hAnsi="Times New Roman" w:cs="Times New Roman"/>
+          <w:color w:val="5B9BD5" w:themeColor="accent1"/>
+        </w:rPr>
+        <w:t xml:space="preserve">        // Reset q to min value for each call</w:t>
+      </w:r>
+    </w:p>
+    <w:p>
+      <w:pPr>
+        <w:autoSpaceDE w:val="0"/>
+        <w:autoSpaceDN w:val="0"/>
+        <w:adjustRightInd w:val="0"/>
+        <w:spacing w:after="0" w:line="240" w:lineRule="auto"/>
+        <w:ind w:firstLine="720"/>
+        <w:rPr>
+          <w:rFonts w:ascii="Times New Roman" w:hAnsi="Times New Roman" w:cs="Times New Roman"/>
+          <w:color w:val="5B9BD5" w:themeColor="accent1"/>
+        </w:rPr>
+      </w:pPr>
+      <w:r>
+        <w:rPr>
+          <w:rFonts w:ascii="Times New Roman" w:hAnsi="Times New Roman" w:cs="Times New Roman"/>
+          <w:color w:val="5B9BD5" w:themeColor="accent1"/>
+        </w:rPr>
+        <w:t xml:space="preserve">        let q = -∞</w:t>
+      </w:r>
+    </w:p>
+    <w:p>
+      <w:pPr>
+        <w:autoSpaceDE w:val="0"/>
+        <w:autoSpaceDN w:val="0"/>
+        <w:adjustRightInd w:val="0"/>
+        <w:spacing w:after="0" w:line="240" w:lineRule="auto"/>
+        <w:ind w:firstLine="720"/>
+        <w:rPr>
+          <w:rFonts w:ascii="Times New Roman" w:hAnsi="Times New Roman" w:cs="Times New Roman"/>
+          <w:color w:val="5B9BD5" w:themeColor="accent1"/>
+        </w:rPr>
+      </w:pPr>
+      <w:r>
+        <w:rPr>
+          <w:rFonts w:ascii="Times New Roman" w:hAnsi="Times New Roman" w:cs="Times New Roman"/>
+          <w:color w:val="5B9BD5" w:themeColor="accent1"/>
+        </w:rPr>
+        <w:t xml:space="preserve">        for </w:t>
+      </w:r>
       <w:proofErr w:type="spellStart"/>
       <w:r>
         <w:rPr>
           <w:rFonts w:ascii="Times New Roman" w:hAnsi="Times New Roman" w:cs="Times New Roman"/>
           <w:color w:val="5B9BD5" w:themeColor="accent1"/>
         </w:rPr>
-        <w:t xml:space="preserve">q = </w:t>
-      </w:r>
+        <w:t>i</w:t>
+      </w:r>
+      <w:proofErr w:type="spellEnd"/>
+      <w:r>
+        <w:rPr>
+          <w:rFonts w:ascii="Times New Roman" w:hAnsi="Times New Roman" w:cs="Times New Roman"/>
+          <w:color w:val="5B9BD5" w:themeColor="accent1"/>
+        </w:rPr>
+        <w:t xml:space="preserve"> = 1 to n</w:t>
+      </w:r>
+    </w:p>
+    <w:p>
+      <w:pPr>
+        <w:autoSpaceDE w:val="0"/>
+        <w:autoSpaceDN w:val="0"/>
+        <w:adjustRightInd w:val="0"/>
+        <w:spacing w:after="0" w:line="240" w:lineRule="auto"/>
+        <w:ind w:firstLine="720"/>
+        <w:rPr>
+          <w:rFonts w:ascii="Times New Roman" w:hAnsi="Times New Roman" w:cs="Times New Roman"/>
+          <w:color w:val="5B9BD5" w:themeColor="accent1"/>
+        </w:rPr>
+      </w:pPr>
+      <w:r>
+        <w:rPr>
+          <w:rFonts w:ascii="Times New Roman" w:hAnsi="Times New Roman" w:cs="Times New Roman"/>
+          <w:color w:val="5B9BD5" w:themeColor="accent1"/>
+        </w:rPr>
+        <w:t xml:space="preserve">            if </w:t>
+      </w:r>
+      <w:proofErr w:type="spellStart"/>
+      <w:r>
+        <w:rPr>
+          <w:rFonts w:ascii="Times New Roman" w:hAnsi="Times New Roman" w:cs="Times New Roman"/>
+          <w:color w:val="5B9BD5" w:themeColor="accent1"/>
+        </w:rPr>
+        <w:t>i</w:t>
+      </w:r>
+      <w:proofErr w:type="spellEnd"/>
+      <w:r>
+        <w:rPr>
+          <w:rFonts w:ascii="Times New Roman" w:hAnsi="Times New Roman" w:cs="Times New Roman"/>
+          <w:color w:val="5B9BD5" w:themeColor="accent1"/>
+        </w:rPr>
+        <w:t xml:space="preserve"> &lt; n</w:t>
+      </w:r>
+    </w:p>
+    <w:p>
+      <w:pPr>
+        <w:autoSpaceDE w:val="0"/>
+        <w:autoSpaceDN w:val="0"/>
+        <w:adjustRightInd w:val="0"/>
+        <w:spacing w:after="0" w:line="240" w:lineRule="auto"/>
+        <w:ind w:firstLine="720"/>
+        <w:rPr>
+          <w:rFonts w:ascii="Times New Roman" w:hAnsi="Times New Roman" w:cs="Times New Roman"/>
+          <w:color w:val="5B9BD5" w:themeColor="accent1"/>
+        </w:rPr>
+      </w:pPr>
+      <w:r>
+        <w:rPr>
+          <w:rFonts w:ascii="Times New Roman" w:hAnsi="Times New Roman" w:cs="Times New Roman"/>
+          <w:color w:val="5B9BD5" w:themeColor="accent1"/>
+        </w:rPr>
+        <w:t xml:space="preserve">                revenue = p[</w:t>
+      </w:r>
+      <w:proofErr w:type="spellStart"/>
+      <w:r>
+        <w:rPr>
+          <w:rFonts w:ascii="Times New Roman" w:hAnsi="Times New Roman" w:cs="Times New Roman"/>
+          <w:color w:val="5B9BD5" w:themeColor="accent1"/>
+        </w:rPr>
+        <w:t>i</w:t>
+      </w:r>
+      <w:proofErr w:type="spellEnd"/>
+      <w:r>
+        <w:rPr>
+          <w:rFonts w:ascii="Times New Roman" w:hAnsi="Times New Roman" w:cs="Times New Roman"/>
+          <w:color w:val="5B9BD5" w:themeColor="accent1"/>
+        </w:rPr>
+        <w:t xml:space="preserve">] + </w:t>
+      </w:r>
+      <w:proofErr w:type="spellStart"/>
       <w:proofErr w:type="gramStart"/>
       <w:r>
         <w:rPr>
           <w:rFonts w:ascii="Times New Roman" w:hAnsi="Times New Roman" w:cs="Times New Roman"/>
           <w:color w:val="5B9BD5" w:themeColor="accent1"/>
         </w:rPr>
+        <w:t>cutRodHelper</w:t>
+      </w:r>
+      <w:proofErr w:type="spellEnd"/>
+      <w:r>
+        <w:rPr>
+          <w:rFonts w:ascii="Times New Roman" w:hAnsi="Times New Roman" w:cs="Times New Roman"/>
+          <w:color w:val="5B9BD5" w:themeColor="accent1"/>
+        </w:rPr>
+        <w:t>(</w:t>
+      </w:r>
+      <w:proofErr w:type="gramEnd"/>
+      <w:r>
+        <w:rPr>
+          <w:rFonts w:ascii="Times New Roman" w:hAnsi="Times New Roman" w:cs="Times New Roman"/>
+          <w:color w:val="5B9BD5" w:themeColor="accent1"/>
+        </w:rPr>
+        <w:t>p, n-</w:t>
+      </w:r>
+      <w:proofErr w:type="spellStart"/>
+      <w:r>
+        <w:rPr>
+          <w:rFonts w:ascii="Times New Roman" w:hAnsi="Times New Roman" w:cs="Times New Roman"/>
+          <w:color w:val="5B9BD5" w:themeColor="accent1"/>
+        </w:rPr>
+        <w:t>i</w:t>
+      </w:r>
+      <w:proofErr w:type="spellEnd"/>
+      <w:r>
+        <w:rPr>
+          <w:rFonts w:ascii="Times New Roman" w:hAnsi="Times New Roman" w:cs="Times New Roman"/>
+          <w:color w:val="5B9BD5" w:themeColor="accent1"/>
+        </w:rPr>
+        <w:t>, c, r) - c</w:t>
+      </w:r>
+    </w:p>
+    <w:p>
+      <w:pPr>
+        <w:autoSpaceDE w:val="0"/>
+        <w:autoSpaceDN w:val="0"/>
+        <w:adjustRightInd w:val="0"/>
+        <w:spacing w:after="0" w:line="240" w:lineRule="auto"/>
+        <w:ind w:firstLine="720"/>
+        <w:rPr>
+          <w:rFonts w:ascii="Times New Roman" w:hAnsi="Times New Roman" w:cs="Times New Roman"/>
+          <w:color w:val="5B9BD5" w:themeColor="accent1"/>
+        </w:rPr>
+      </w:pPr>
+      <w:r>
+        <w:rPr>
+          <w:rFonts w:ascii="Times New Roman" w:hAnsi="Times New Roman" w:cs="Times New Roman"/>
+          <w:color w:val="5B9BD5" w:themeColor="accent1"/>
+        </w:rPr>
+        <w:t xml:space="preserve">            else</w:t>
+      </w:r>
+    </w:p>
+    <w:p>
+      <w:pPr>
+        <w:autoSpaceDE w:val="0"/>
+        <w:autoSpaceDN w:val="0"/>
+        <w:adjustRightInd w:val="0"/>
+        <w:spacing w:after="0" w:line="240" w:lineRule="auto"/>
+        <w:ind w:firstLine="720"/>
+        <w:rPr>
+          <w:rFonts w:ascii="Times New Roman" w:hAnsi="Times New Roman" w:cs="Times New Roman"/>
+          <w:color w:val="5B9BD5" w:themeColor="accent1"/>
+        </w:rPr>
+      </w:pPr>
+      <w:r>
+        <w:rPr>
+          <w:rFonts w:ascii="Times New Roman" w:hAnsi="Times New Roman" w:cs="Times New Roman"/>
+          <w:color w:val="5B9BD5" w:themeColor="accent1"/>
+        </w:rPr>
+        <w:t xml:space="preserve">                revenue = p[</w:t>
+      </w:r>
+      <w:proofErr w:type="spellStart"/>
+      <w:r>
+        <w:rPr>
+          <w:rFonts w:ascii="Times New Roman" w:hAnsi="Times New Roman" w:cs="Times New Roman"/>
+          <w:color w:val="5B9BD5" w:themeColor="accent1"/>
+        </w:rPr>
+        <w:t>i</w:t>
+      </w:r>
+      <w:proofErr w:type="spellEnd"/>
+      <w:r>
+        <w:rPr>
+          <w:rFonts w:ascii="Times New Roman" w:hAnsi="Times New Roman" w:cs="Times New Roman"/>
+          <w:color w:val="5B9BD5" w:themeColor="accent1"/>
+        </w:rPr>
+        <w:t xml:space="preserve">] + </w:t>
+      </w:r>
+      <w:proofErr w:type="spellStart"/>
+      <w:proofErr w:type="gramStart"/>
+      <w:r>
+        <w:rPr>
+          <w:rFonts w:ascii="Times New Roman" w:hAnsi="Times New Roman" w:cs="Times New Roman"/>
+          <w:color w:val="5B9BD5" w:themeColor="accent1"/>
+        </w:rPr>
+        <w:t>cutRodHelper</w:t>
+      </w:r>
+      <w:proofErr w:type="spellEnd"/>
+      <w:r>
+        <w:rPr>
+          <w:rFonts w:ascii="Times New Roman" w:hAnsi="Times New Roman" w:cs="Times New Roman"/>
+          <w:color w:val="5B9BD5" w:themeColor="accent1"/>
+        </w:rPr>
+        <w:t>(</w:t>
+      </w:r>
+      <w:proofErr w:type="gramEnd"/>
+      <w:r>
+        <w:rPr>
+          <w:rFonts w:ascii="Times New Roman" w:hAnsi="Times New Roman" w:cs="Times New Roman"/>
+          <w:color w:val="5B9BD5" w:themeColor="accent1"/>
+        </w:rPr>
+        <w:t>p, n-</w:t>
+      </w:r>
+      <w:proofErr w:type="spellStart"/>
+      <w:r>
+        <w:rPr>
+          <w:rFonts w:ascii="Times New Roman" w:hAnsi="Times New Roman" w:cs="Times New Roman"/>
+          <w:color w:val="5B9BD5" w:themeColor="accent1"/>
+        </w:rPr>
+        <w:t>i</w:t>
+      </w:r>
+      <w:proofErr w:type="spellEnd"/>
+      <w:r>
+        <w:rPr>
+          <w:rFonts w:ascii="Times New Roman" w:hAnsi="Times New Roman" w:cs="Times New Roman"/>
+          <w:color w:val="5B9BD5" w:themeColor="accent1"/>
+        </w:rPr>
+        <w:t>, c, r)</w:t>
+      </w:r>
+    </w:p>
+    <w:p>
+      <w:pPr>
+        <w:autoSpaceDE w:val="0"/>
+        <w:autoSpaceDN w:val="0"/>
+        <w:adjustRightInd w:val="0"/>
+        <w:spacing w:after="0" w:line="240" w:lineRule="auto"/>
+        <w:ind w:firstLine="720"/>
+        <w:rPr>
+          <w:rFonts w:ascii="Times New Roman" w:hAnsi="Times New Roman" w:cs="Times New Roman"/>
+          <w:color w:val="5B9BD5" w:themeColor="accent1"/>
+        </w:rPr>
+      </w:pPr>
+      <w:r>
+        <w:rPr>
+          <w:rFonts w:ascii="Times New Roman" w:hAnsi="Times New Roman" w:cs="Times New Roman"/>
+          <w:color w:val="5B9BD5" w:themeColor="accent1"/>
+        </w:rPr>
+        <w:t xml:space="preserve">            // Update max revenue if larger than current max</w:t>
+      </w:r>
+    </w:p>
+    <w:p>
+      <w:pPr>
+        <w:autoSpaceDE w:val="0"/>
+        <w:autoSpaceDN w:val="0"/>
+        <w:adjustRightInd w:val="0"/>
+        <w:spacing w:after="0" w:line="240" w:lineRule="auto"/>
+        <w:ind w:firstLine="720"/>
+        <w:rPr>
+          <w:rFonts w:ascii="Times New Roman" w:hAnsi="Times New Roman" w:cs="Times New Roman"/>
+          <w:color w:val="5B9BD5" w:themeColor="accent1"/>
+        </w:rPr>
+      </w:pPr>
+      <w:r>
+        <w:rPr>
+          <w:rFonts w:ascii="Times New Roman" w:hAnsi="Times New Roman" w:cs="Times New Roman"/>
+          <w:color w:val="5B9BD5" w:themeColor="accent1"/>
+        </w:rPr>
+        <w:t xml:space="preserve">            q = </w:t>
+      </w:r>
+      <w:proofErr w:type="gramStart"/>
+      <w:r>
+        <w:rPr>
+          <w:rFonts w:ascii="Times New Roman" w:hAnsi="Times New Roman" w:cs="Times New Roman"/>
+          <w:color w:val="5B9BD5" w:themeColor="accent1"/>
+        </w:rPr>
         <w:t>MAX(</w:t>
       </w:r>
       <w:proofErr w:type="gramEnd"/>
@@ -1302,7 +1489,35 @@
           <w:rFonts w:ascii="Times New Roman" w:hAnsi="Times New Roman" w:cs="Times New Roman"/>
           <w:color w:val="5B9BD5" w:themeColor="accent1"/>
         </w:rPr>
-        <w:t>q,</w:t>
+        <w:t>q, revenue)</w:t>
+      </w:r>
+    </w:p>
+    <w:p>
+      <w:pPr>
+        <w:autoSpaceDE w:val="0"/>
+        <w:autoSpaceDN w:val="0"/>
+        <w:adjustRightInd w:val="0"/>
+        <w:spacing w:after="0" w:line="240" w:lineRule="auto"/>
+        <w:ind w:firstLine="720"/>
+        <w:rPr>
+          <w:rFonts w:ascii="Times New Roman" w:hAnsi="Times New Roman" w:cs="Times New Roman"/>
+          <w:color w:val="5B9BD5" w:themeColor="accent1"/>
+        </w:rPr>
+      </w:pPr>
+      <w:r>
+        <w:rPr>
+          <w:rFonts w:ascii="Times New Roman" w:hAnsi="Times New Roman" w:cs="Times New Roman"/>
+          <w:color w:val="5B9BD5" w:themeColor="accent1"/>
+        </w:rPr>
+        <w:t xml:space="preserve">       // </w:t>
+      </w:r>
+      <w:proofErr w:type="spellStart"/>
+      <w:r>
+        <w:rPr>
+          <w:rFonts w:ascii="Times New Roman" w:hAnsi="Times New Roman" w:cs="Times New Roman"/>
+          <w:color w:val="5B9BD5" w:themeColor="accent1"/>
+        </w:rPr>
+        <w:t>Memoize</w:t>
       </w:r>
       <w:proofErr w:type="spellEnd"/>
       <w:r>
@@ -1310,7 +1525,169 @@
           <w:rFonts w:ascii="Times New Roman" w:hAnsi="Times New Roman" w:cs="Times New Roman"/>
           <w:color w:val="5B9BD5" w:themeColor="accent1"/>
         </w:rPr>
-        <w:t xml:space="preserve"> revenu</w:t>
+        <w:t xml:space="preserve"> the result for the current rod length</w:t>
+      </w:r>
+    </w:p>
+    <w:p>
+      <w:pPr>
+        <w:autoSpaceDE w:val="0"/>
+        <w:autoSpaceDN w:val="0"/>
+        <w:adjustRightInd w:val="0"/>
+        <w:spacing w:after="0" w:line="240" w:lineRule="auto"/>
+        <w:ind w:firstLine="720"/>
+        <w:rPr>
+          <w:rFonts w:ascii="Times New Roman" w:hAnsi="Times New Roman" w:cs="Times New Roman"/>
+          <w:color w:val="5B9BD5" w:themeColor="accent1"/>
+        </w:rPr>
+      </w:pPr>
+      <w:r>
+        <w:rPr>
+          <w:rFonts w:ascii="Times New Roman" w:hAnsi="Times New Roman" w:cs="Times New Roman"/>
+          <w:color w:val="5B9BD5" w:themeColor="accent1"/>
+        </w:rPr>
+        <w:t xml:space="preserve">        r[n] = q</w:t>
+      </w:r>
+    </w:p>
+    <w:p>
+      <w:pPr>
+        <w:autoSpaceDE w:val="0"/>
+        <w:autoSpaceDN w:val="0"/>
+        <w:adjustRightInd w:val="0"/>
+        <w:spacing w:after="0" w:line="240" w:lineRule="auto"/>
+        <w:ind w:firstLine="720"/>
+        <w:rPr>
+          <w:rFonts w:ascii="Times New Roman" w:hAnsi="Times New Roman" w:cs="Times New Roman"/>
+          <w:color w:val="5B9BD5" w:themeColor="accent1"/>
+        </w:rPr>
+      </w:pPr>
+      <w:r>
+        <w:rPr>
+          <w:rFonts w:ascii="Times New Roman" w:hAnsi="Times New Roman" w:cs="Times New Roman"/>
+          <w:color w:val="5B9BD5" w:themeColor="accent1"/>
+        </w:rPr>
+        <w:t xml:space="preserve">        return </w:t>
+      </w:r>
+      <w:proofErr w:type="gramStart"/>
+      <w:r>
+        <w:rPr>
+          <w:rFonts w:ascii="Times New Roman" w:hAnsi="Times New Roman" w:cs="Times New Roman"/>
+          <w:color w:val="5B9BD5" w:themeColor="accent1"/>
+        </w:rPr>
+        <w:t>q</w:t>
+      </w:r>
+      <w:proofErr w:type="gramEnd"/>
+    </w:p>
+    <w:p>
+      <w:pPr>
+        <w:autoSpaceDE w:val="0"/>
+        <w:autoSpaceDN w:val="0"/>
+        <w:adjustRightInd w:val="0"/>
+        <w:spacing w:after="0" w:line="240" w:lineRule="auto"/>
+        <w:ind w:firstLine="720"/>
+        <w:rPr>
+          <w:rFonts w:ascii="Times New Roman" w:hAnsi="Times New Roman" w:cs="Times New Roman"/>
+          <w:color w:val="5B9BD5" w:themeColor="accent1"/>
+        </w:rPr>
+      </w:pPr>
+    </w:p>
+    <w:p>
+      <w:pPr>
+        <w:autoSpaceDE w:val="0"/>
+        <w:autoSpaceDN w:val="0"/>
+        <w:adjustRightInd w:val="0"/>
+        <w:spacing w:after="0" w:line="240" w:lineRule="auto"/>
+        <w:ind w:firstLine="720"/>
+        <w:rPr>
+          <w:rFonts w:ascii="Times New Roman" w:hAnsi="Times New Roman" w:cs="Times New Roman"/>
+          <w:color w:val="5B9BD5" w:themeColor="accent1"/>
+        </w:rPr>
+      </w:pPr>
+      <w:r>
+        <w:rPr>
+          <w:rFonts w:ascii="Times New Roman" w:hAnsi="Times New Roman" w:cs="Times New Roman"/>
+          <w:color w:val="5B9BD5" w:themeColor="accent1"/>
+        </w:rPr>
+        <w:t>main</w:t>
+      </w:r>
+    </w:p>
+    <w:p>
+      <w:pPr>
+        <w:autoSpaceDE w:val="0"/>
+        <w:autoSpaceDN w:val="0"/>
+        <w:adjustRightInd w:val="0"/>
+        <w:spacing w:after="0" w:line="240" w:lineRule="auto"/>
+        <w:ind w:firstLine="720"/>
+        <w:rPr>
+          <w:rFonts w:ascii="Times New Roman" w:hAnsi="Times New Roman" w:cs="Times New Roman"/>
+          <w:color w:val="5B9BD5" w:themeColor="accent1"/>
+        </w:rPr>
+      </w:pPr>
+      <w:r>
+        <w:rPr>
+          <w:rFonts w:ascii="Times New Roman" w:hAnsi="Times New Roman" w:cs="Times New Roman"/>
+          <w:color w:val="5B9BD5" w:themeColor="accent1"/>
+        </w:rPr>
+        <w:t xml:space="preserve">    let p = [0, 1, 5, 8, 9, 10, 17, 17, 20, 24, 30] // prices for lengths 1 to n</w:t>
+      </w:r>
+    </w:p>
+    <w:p>
+      <w:pPr>
+        <w:autoSpaceDE w:val="0"/>
+        <w:autoSpaceDN w:val="0"/>
+        <w:adjustRightInd w:val="0"/>
+        <w:spacing w:after="0" w:line="240" w:lineRule="auto"/>
+        <w:ind w:firstLine="720"/>
+        <w:rPr>
+          <w:rFonts w:ascii="Times New Roman" w:hAnsi="Times New Roman" w:cs="Times New Roman"/>
+          <w:color w:val="5B9BD5" w:themeColor="accent1"/>
+        </w:rPr>
+      </w:pPr>
+      <w:r>
+        <w:rPr>
+          <w:rFonts w:ascii="Times New Roman" w:hAnsi="Times New Roman" w:cs="Times New Roman"/>
+          <w:color w:val="5B9BD5" w:themeColor="accent1"/>
+        </w:rPr>
+        <w:t xml:space="preserve">    let n = 10 // total length of the rod</w:t>
+      </w:r>
+    </w:p>
+    <w:p>
+      <w:pPr>
+        <w:autoSpaceDE w:val="0"/>
+        <w:autoSpaceDN w:val="0"/>
+        <w:adjustRightInd w:val="0"/>
+        <w:spacing w:after="0" w:line="240" w:lineRule="auto"/>
+        <w:ind w:firstLine="720"/>
+        <w:rPr>
+          <w:rFonts w:ascii="Times New Roman" w:hAnsi="Times New Roman" w:cs="Times New Roman"/>
+          <w:color w:val="5B9BD5" w:themeColor="accent1"/>
+        </w:rPr>
+      </w:pPr>
+      <w:r>
+        <w:rPr>
+          <w:rFonts w:ascii="Times New Roman" w:hAnsi="Times New Roman" w:cs="Times New Roman"/>
+          <w:color w:val="5B9BD5" w:themeColor="accent1"/>
+        </w:rPr>
+        <w:t xml:space="preserve">    let c = 1 // cost per cut</w:t>
+      </w:r>
+    </w:p>
+    <w:p>
+      <w:pPr>
+        <w:autoSpaceDE w:val="0"/>
+        <w:autoSpaceDN w:val="0"/>
+        <w:adjustRightInd w:val="0"/>
+        <w:spacing w:after="0" w:line="240" w:lineRule="auto"/>
+        <w:ind w:firstLine="720"/>
+        <w:rPr>
+          <w:rFonts w:ascii="Times New Roman" w:hAnsi="Times New Roman" w:cs="Times New Roman"/>
+          <w:color w:val="5B9BD5" w:themeColor="accent1"/>
+        </w:rPr>
+      </w:pPr>
+      <w:r>
+        <w:rPr>
+          <w:rFonts w:ascii="Times New Roman" w:hAnsi="Times New Roman" w:cs="Times New Roman"/>
+          <w:color w:val="5B9BD5" w:themeColor="accent1"/>
+        </w:rPr>
+        <w:t xml:space="preserve">    for </w:t>
       </w:r>
       <w:proofErr w:type="spellStart"/>
       <w:r>
@@ -1318,7 +1695,15 @@
           <w:rFonts w:ascii="Times New Roman" w:hAnsi="Times New Roman" w:cs="Times New Roman"/>
           <w:color w:val="5B9BD5" w:themeColor="accent1"/>
         </w:rPr>
-        <w:t>e)</w:t>
+        <w:t>i</w:t>
+      </w:r>
+      <w:proofErr w:type="spellEnd"/>
+      <w:r>
+        <w:rPr>
+          <w:rFonts w:ascii="Times New Roman" w:hAnsi="Times New Roman" w:cs="Times New Roman"/>
+          <w:color w:val="5B9BD5" w:themeColor="accent1"/>
+        </w:rPr>
+        <w:t xml:space="preserve"> = 0 to n</w:t>
       </w:r>
     </w:p>
     <w:p>
@@ -1333,6 +1718,70 @@
           <w:color w:val="5B9BD5" w:themeColor="accent1"/>
         </w:rPr>
       </w:pPr>
+      <w:r>
+        <w:rPr>
+          <w:rFonts w:ascii="Times New Roman" w:hAnsi="Times New Roman" w:cs="Times New Roman"/>
+          <w:color w:val="5B9BD5" w:themeColor="accent1"/>
+        </w:rPr>
+        <w:t xml:space="preserve">        print "Maximum revenue for length", </w:t>
+      </w:r>
+      <w:proofErr w:type="spellStart"/>
+      <w:r>
+        <w:rPr>
+          <w:rFonts w:ascii="Times New Roman" w:hAnsi="Times New Roman" w:cs="Times New Roman"/>
+          <w:color w:val="5B9BD5" w:themeColor="accent1"/>
+        </w:rPr>
+        <w:t>i</w:t>
+      </w:r>
+      <w:proofErr w:type="spellEnd"/>
+      <w:r>
+        <w:rPr>
+          <w:rFonts w:ascii="Times New Roman" w:hAnsi="Times New Roman" w:cs="Times New Roman"/>
+          <w:color w:val="5B9BD5" w:themeColor="accent1"/>
+        </w:rPr>
+        <w:t xml:space="preserve">, ":", </w:t>
+      </w:r>
+      <w:proofErr w:type="spellStart"/>
+      <w:proofErr w:type="gramStart"/>
+      <w:r>
+        <w:rPr>
+          <w:rFonts w:ascii="Times New Roman" w:hAnsi="Times New Roman" w:cs="Times New Roman"/>
+          <w:color w:val="5B9BD5" w:themeColor="accent1"/>
+        </w:rPr>
+        <w:t>cutRod</w:t>
+      </w:r>
+      <w:proofErr w:type="spellEnd"/>
+      <w:r>
+        <w:rPr>
+          <w:rFonts w:ascii="Times New Roman" w:hAnsi="Times New Roman" w:cs="Times New Roman"/>
+          <w:color w:val="5B9BD5" w:themeColor="accent1"/>
+        </w:rPr>
+        <w:t>(</w:t>
+      </w:r>
+      <w:proofErr w:type="gramEnd"/>
+      <w:r>
+        <w:rPr>
+          <w:rFonts w:ascii="Times New Roman" w:hAnsi="Times New Roman" w:cs="Times New Roman"/>
+          <w:color w:val="5B9BD5" w:themeColor="accent1"/>
+        </w:rPr>
+        <w:t xml:space="preserve">p, </w:t>
+      </w:r>
+      <w:proofErr w:type="spellStart"/>
+      <w:r>
+        <w:rPr>
+          <w:rFonts w:ascii="Times New Roman" w:hAnsi="Times New Roman" w:cs="Times New Roman"/>
+          <w:color w:val="5B9BD5" w:themeColor="accent1"/>
+        </w:rPr>
+        <w:t>i</w:t>
+      </w:r>
+      <w:proofErr w:type="spellEnd"/>
+      <w:r>
+        <w:rPr>
+          <w:rFonts w:ascii="Times New Roman" w:hAnsi="Times New Roman" w:cs="Times New Roman"/>
+          <w:color w:val="5B9BD5" w:themeColor="accent1"/>
+        </w:rPr>
+        <w:t>, c)</w:t>
+      </w:r>
     </w:p>
     <w:p>
       <w:pPr>
@@ -1346,13 +1795,57 @@
           <w:color w:val="5B9BD5" w:themeColor="accent1"/>
         </w:rPr>
       </w:pPr>
+    </w:p>
+    <w:p>
+      <w:pPr>
+        <w:autoSpaceDE w:val="0"/>
+        <w:autoSpaceDN w:val="0"/>
+        <w:adjustRightInd w:val="0"/>
+        <w:spacing w:after="0" w:line="240" w:lineRule="auto"/>
+        <w:ind w:firstLine="720"/>
+        <w:rPr>
+          <w:rFonts w:ascii="Times New Roman" w:hAnsi="Times New Roman" w:cs="Times New Roman"/>
+          <w:color w:val="5B9BD5" w:themeColor="accent1"/>
+        </w:rPr>
+      </w:pPr>
+      <w:r>
+        <w:rPr>
+          <w:rFonts w:ascii="Times New Roman" w:hAnsi="Times New Roman" w:cs="Times New Roman"/>
+          <w:color w:val="5B9BD5" w:themeColor="accent1"/>
+        </w:rPr>
+        <w:t xml:space="preserve">In the updated code, I added a new variable named c to keep track of the cost for each cut we make when we're trying to figure out how to get the most money from cutting rods. I thought setting the cost to 1 would make sense—it's a small cost but still affects the final amount we can earn from cutting. Because of this new cost thing, I had to change the </w:t>
+      </w:r>
+      <w:proofErr w:type="spellStart"/>
+      <w:r>
+        <w:rPr>
+          <w:rFonts w:ascii="Times New Roman" w:hAnsi="Times New Roman" w:cs="Times New Roman"/>
+          <w:color w:val="5B9BD5" w:themeColor="accent1"/>
+        </w:rPr>
+        <w:t>cutRod</w:t>
+      </w:r>
       <w:proofErr w:type="spellEnd"/>
       <w:r>
         <w:rPr>
           <w:rFonts w:ascii="Times New Roman" w:hAnsi="Times New Roman" w:cs="Times New Roman"/>
           <w:color w:val="5B9BD5" w:themeColor="accent1"/>
         </w:rPr>
-        <w:t>r[n] = q</w:t>
+        <w:t xml:space="preserve"> and </w:t>
+      </w:r>
+      <w:proofErr w:type="spellStart"/>
+      <w:r>
+        <w:rPr>
+          <w:rFonts w:ascii="Times New Roman" w:hAnsi="Times New Roman" w:cs="Times New Roman"/>
+          <w:color w:val="5B9BD5" w:themeColor="accent1"/>
+        </w:rPr>
+        <w:t>cutRodHelper</w:t>
+      </w:r>
+      <w:proofErr w:type="spellEnd"/>
+      <w:r>
+        <w:rPr>
+          <w:rFonts w:ascii="Times New Roman" w:hAnsi="Times New Roman" w:cs="Times New Roman"/>
+          <w:color w:val="5B9BD5" w:themeColor="accent1"/>
+        </w:rPr>
+        <w:t xml:space="preserve"> functions a bit so they can deal with this cost.</w:t>
       </w:r>
     </w:p>
     <w:p>
@@ -1367,13 +1860,6 @@
           <w:color w:val="5B9BD5" w:themeColor="accent1"/>
         </w:rPr>
       </w:pPr>
-      <w:r>
-        <w:rPr>
-          <w:rFonts w:ascii="Times New Roman" w:hAnsi="Times New Roman" w:cs="Times New Roman"/>
-          <w:color w:val="5B9BD5" w:themeColor="accent1"/>
-        </w:rPr>
-        <w:t>return q</w:t>
-      </w:r>
     </w:p>
     <w:p>
       <w:pPr>
@@ -1387,6 +1873,46 @@
           <w:color w:val="5B9BD5" w:themeColor="accent1"/>
         </w:rPr>
       </w:pPr>
+      <w:r>
+        <w:rPr>
+          <w:rFonts w:ascii="Times New Roman" w:hAnsi="Times New Roman" w:cs="Times New Roman"/>
+          <w:color w:val="5B9BD5" w:themeColor="accent1"/>
+        </w:rPr>
+        <w:lastRenderedPageBreak/>
+        <w:t xml:space="preserve">Also, I put in an if-else statement to handle the cost better. Basically, if we're </w:t>
+      </w:r>
+      <w:proofErr w:type="gramStart"/>
+      <w:r>
+        <w:rPr>
+          <w:rFonts w:ascii="Times New Roman" w:hAnsi="Times New Roman" w:cs="Times New Roman"/>
+          <w:color w:val="5B9BD5" w:themeColor="accent1"/>
+        </w:rPr>
+        <w:t>actually cutting</w:t>
+      </w:r>
+      <w:proofErr w:type="gramEnd"/>
+      <w:r>
+        <w:rPr>
+          <w:rFonts w:ascii="Times New Roman" w:hAnsi="Times New Roman" w:cs="Times New Roman"/>
+          <w:color w:val="5B9BD5" w:themeColor="accent1"/>
+        </w:rPr>
+        <w:t xml:space="preserve"> the rod (which is when </w:t>
+      </w:r>
+      <w:proofErr w:type="spellStart"/>
+      <w:r>
+        <w:rPr>
+          <w:rFonts w:ascii="Times New Roman" w:hAnsi="Times New Roman" w:cs="Times New Roman"/>
+          <w:color w:val="5B9BD5" w:themeColor="accent1"/>
+        </w:rPr>
+        <w:t>i</w:t>
+      </w:r>
+      <w:proofErr w:type="spellEnd"/>
+      <w:r>
+        <w:rPr>
+          <w:rFonts w:ascii="Times New Roman" w:hAnsi="Times New Roman" w:cs="Times New Roman"/>
+          <w:color w:val="5B9BD5" w:themeColor="accent1"/>
+        </w:rPr>
+        <w:t>, the size of the cut we might make, is less than n, the whole rod's length), we take the cost off the money we could make. This part makes sure we're being realistic about what it costs to cut the rod. But if we don't need to cut the rod, the else part makes sure we're not taking off any cost, which makes sense because we're not actually making a cut. This tweak helps us get a more accurate idea of the money we could make, taking the cutting cost into account but not overdoing it.</w:t>
+      </w:r>
     </w:p>
     <w:p>
       <w:pPr>
@@ -1403,46 +1929,35 @@
     </w:p>
     <w:p>
       <w:pPr>
-        <w:rPr>
-          <w:rFonts w:ascii="Gill Sans MT" w:eastAsia="Arial" w:hAnsi="Gill Sans MT" w:cs="Times New Roman"/>
-          <w:b/>
-          <w:bCs/>
+        <w:autoSpaceDE w:val="0"/>
+        <w:autoSpaceDN w:val="0"/>
+        <w:adjustRightInd w:val="0"/>
+        <w:spacing w:after="0" w:line="240" w:lineRule="auto"/>
+        <w:ind w:firstLine="720"/>
+        <w:rPr>
+          <w:rFonts w:ascii="Times New Roman" w:hAnsi="Times New Roman" w:cs="Times New Roman"/>
+          <w:color w:val="5B9BD5" w:themeColor="accent1"/>
+        </w:rPr>
+      </w:pPr>
+      <w:r>
+        <w:rPr>
+          <w:rFonts w:ascii="Times New Roman" w:hAnsi="Times New Roman" w:cs="Times New Roman"/>
+          <w:color w:val="5B9BD5" w:themeColor="accent1"/>
+        </w:rPr>
+        <w:t>The only references I used for creating this modification was the lectures and chapter 15.1 in the text book.</w:t>
+      </w:r>
+    </w:p>
+    <w:p>
+      <w:pPr>
+        <w:pStyle w:val="AUH4"/>
+        <w:rPr>
           <w:color w:val="7F7F7F" w:themeColor="text1" w:themeTint="80"/>
-          <w:sz w:val="24"/>
-          <w:szCs w:val="28"/>
-        </w:rPr>
-      </w:pPr>
-    </w:p>
-    <w:p>
-      <w:pPr>
-        <w:rPr>
-          <w:rFonts w:ascii="Gill Sans MT" w:eastAsia="Arial" w:hAnsi="Gill Sans MT" w:cs="Times New Roman"/>
-          <w:b/>
-          <w:bCs/>
+        </w:rPr>
+      </w:pPr>
+      <w:r>
+        <w:rPr>
           <w:color w:val="7F7F7F" w:themeColor="text1" w:themeTint="80"/>
-          <w:sz w:val="24"/>
-          <w:szCs w:val="28"/>
-        </w:rPr>
-      </w:pPr>
-      <w:r>
-        <w:rPr>
-          <w:color w:val="7F7F7F" w:themeColor="text1" w:themeTint="80"/>
-        </w:rPr>
-        <w:br w:type="page"/>
-      </w:r>
-    </w:p>
-    <w:p>
-      <w:pPr>
-        <w:pStyle w:val="AUH4"/>
-        <w:rPr>
-          <w:color w:val="7F7F7F" w:themeColor="text1" w:themeTint="80"/>
-        </w:rPr>
-      </w:pPr>
-      <w:r>
-        <w:rPr>
-          <w:color w:val="7F7F7F" w:themeColor="text1" w:themeTint="80"/>
-        </w:rPr>
-        <w:lastRenderedPageBreak/>
+        </w:rPr>
         <w:t>Exercise 2</w:t>
       </w:r>
       <w:r>
@@ -1756,8 +2271,8 @@
           <w:color w:val="5B9BD5" w:themeColor="accent1"/>
         </w:rPr>
         <w:drawing>
-          <wp:inline distT="0" distB="0" distL="0" distR="0" wp14:anchorId="45E5A489" wp14:editId="15E5FD08">
-            <wp:extent cx="5289534" cy="3639493"/>
+          <wp:inline distT="0" distB="0" distL="0" distR="0" wp14:anchorId="45E5A489" wp14:editId="55F9B69A">
+            <wp:extent cx="4828374" cy="3322189"/>
             <wp:effectExtent l="0" t="0" r="0" b="5715"/>
             <wp:docPr id="4" name="Picture 4"/>
             <wp:cNvGraphicFramePr>
@@ -1779,7 +2294,7 @@
                   <pic:spPr>
                     <a:xfrm>
                       <a:off x="0" y="0"/>
-                      <a:ext cx="5311498" cy="3654605"/>
+                      <a:ext cx="4859328" cy="3343487"/>
                     </a:xfrm>
                     <a:prstGeom prst="rect">
                       <a:avLst/>
@@ -1794,6 +2309,56 @@
     </w:p>
     <w:p>
       <w:pPr>
+        <w:rPr>
+          <w:rFonts w:ascii="Times New Roman" w:hAnsi="Times New Roman" w:cs="Times New Roman"/>
+          <w:color w:val="5B9BD5" w:themeColor="accent1"/>
+        </w:rPr>
+      </w:pPr>
+      <w:r>
+        <w:rPr>
+          <w:rFonts w:ascii="Times New Roman" w:hAnsi="Times New Roman" w:cs="Times New Roman"/>
+          <w:color w:val="5B9BD5" w:themeColor="accent1"/>
+        </w:rPr>
+        <w:lastRenderedPageBreak/>
+        <w:drawing>
+          <wp:inline distT="0" distB="0" distL="0" distR="0" wp14:anchorId="2B9DA4B9" wp14:editId="59C52146">
+            <wp:extent cx="4889500" cy="3492500"/>
+            <wp:effectExtent l="0" t="0" r="0" b="0"/>
+            <wp:docPr id="114342156" name="Picture 1" descr="A screenshot of a computer&#10;&#10;Description automatically generated"/>
+            <wp:cNvGraphicFramePr>
+              <a:graphicFrameLocks xmlns:a="http://schemas.openxmlformats.org/drawingml/2006/main" noChangeAspect="1"/>
+            </wp:cNvGraphicFramePr>
+            <a:graphic xmlns:a="http://schemas.openxmlformats.org/drawingml/2006/main">
+              <a:graphicData uri="http://schemas.openxmlformats.org/drawingml/2006/picture">
+                <pic:pic xmlns:pic="http://schemas.openxmlformats.org/drawingml/2006/picture">
+                  <pic:nvPicPr>
+                    <pic:cNvPr id="114342156" name="Picture 1" descr="A screenshot of a computer&#10;&#10;Description automatically generated"/>
+                    <pic:cNvPicPr/>
+                  </pic:nvPicPr>
+                  <pic:blipFill>
+                    <a:blip r:embed="rId9"/>
+                    <a:stretch>
+                      <a:fillRect/>
+                    </a:stretch>
+                  </pic:blipFill>
+                  <pic:spPr>
+                    <a:xfrm>
+                      <a:off x="0" y="0"/>
+                      <a:ext cx="4889500" cy="3492500"/>
+                    </a:xfrm>
+                    <a:prstGeom prst="rect">
+                      <a:avLst/>
+                    </a:prstGeom>
+                  </pic:spPr>
+                </pic:pic>
+              </a:graphicData>
+            </a:graphic>
+          </wp:inline>
+        </w:drawing>
+      </w:r>
+    </w:p>
+    <w:p>
+      <w:pPr>
         <w:autoSpaceDE w:val="0"/>
         <w:autoSpaceDN w:val="0"/>
         <w:adjustRightInd w:val="0"/>
@@ -1978,8 +2543,17 @@
           <w:rFonts w:ascii="Times New Roman" w:hAnsi="Times New Roman" w:cs="Times New Roman"/>
           <w:color w:val="5B9BD5" w:themeColor="accent1"/>
         </w:rPr>
-        <w:t>Include/Insert here the pseudocode of your program</w:t>
-      </w:r>
+        <w:t xml:space="preserve">Include/Insert here the pseudocode of your </w:t>
+      </w:r>
+      <w:proofErr w:type="gramStart"/>
+      <w:r>
+        <w:rPr>
+          <w:rFonts w:ascii="Times New Roman" w:hAnsi="Times New Roman" w:cs="Times New Roman"/>
+          <w:color w:val="5B9BD5" w:themeColor="accent1"/>
+        </w:rPr>
+        <w:t>program</w:t>
+      </w:r>
+      <w:proofErr w:type="gramEnd"/>
     </w:p>
     <w:p>
       <w:pPr>
@@ -1993,6 +2567,1302 @@
           <w:color w:val="5B9BD5" w:themeColor="accent1"/>
         </w:rPr>
       </w:pPr>
+    </w:p>
+    <w:p>
+      <w:pPr>
+        <w:autoSpaceDE w:val="0"/>
+        <w:autoSpaceDN w:val="0"/>
+        <w:adjustRightInd w:val="0"/>
+        <w:spacing w:after="0" w:line="240" w:lineRule="auto"/>
+        <w:ind w:left="720"/>
+        <w:rPr>
+          <w:rFonts w:ascii="Times New Roman" w:hAnsi="Times New Roman" w:cs="Times New Roman"/>
+          <w:color w:val="5B9BD5" w:themeColor="accent1"/>
+        </w:rPr>
+      </w:pPr>
+      <w:proofErr w:type="spellStart"/>
+      <w:proofErr w:type="gramStart"/>
+      <w:r>
+        <w:rPr>
+          <w:rFonts w:ascii="Times New Roman" w:hAnsi="Times New Roman" w:cs="Times New Roman"/>
+          <w:color w:val="5B9BD5" w:themeColor="accent1"/>
+        </w:rPr>
+        <w:t>cutRod</w:t>
+      </w:r>
+      <w:proofErr w:type="spellEnd"/>
+      <w:r>
+        <w:rPr>
+          <w:rFonts w:ascii="Times New Roman" w:hAnsi="Times New Roman" w:cs="Times New Roman"/>
+          <w:color w:val="5B9BD5" w:themeColor="accent1"/>
+        </w:rPr>
+        <w:t>(</w:t>
+      </w:r>
+      <w:proofErr w:type="gramEnd"/>
+      <w:r>
+        <w:rPr>
+          <w:rFonts w:ascii="Times New Roman" w:hAnsi="Times New Roman" w:cs="Times New Roman"/>
+          <w:color w:val="5B9BD5" w:themeColor="accent1"/>
+        </w:rPr>
+        <w:t>p, n)</w:t>
+      </w:r>
+    </w:p>
+    <w:p>
+      <w:pPr>
+        <w:autoSpaceDE w:val="0"/>
+        <w:autoSpaceDN w:val="0"/>
+        <w:adjustRightInd w:val="0"/>
+        <w:spacing w:after="0" w:line="240" w:lineRule="auto"/>
+        <w:ind w:left="720"/>
+        <w:rPr>
+          <w:rFonts w:ascii="Times New Roman" w:hAnsi="Times New Roman" w:cs="Times New Roman"/>
+          <w:color w:val="5B9BD5" w:themeColor="accent1"/>
+        </w:rPr>
+      </w:pPr>
+      <w:r>
+        <w:rPr>
+          <w:rFonts w:ascii="Times New Roman" w:hAnsi="Times New Roman" w:cs="Times New Roman"/>
+          <w:color w:val="5B9BD5" w:themeColor="accent1"/>
+        </w:rPr>
+        <w:t xml:space="preserve">    let </w:t>
+      </w:r>
+      <w:proofErr w:type="gramStart"/>
+      <w:r>
+        <w:rPr>
+          <w:rFonts w:ascii="Times New Roman" w:hAnsi="Times New Roman" w:cs="Times New Roman"/>
+          <w:color w:val="5B9BD5" w:themeColor="accent1"/>
+        </w:rPr>
+        <w:t>memo[</w:t>
+      </w:r>
+      <w:proofErr w:type="gramEnd"/>
+      <w:r>
+        <w:rPr>
+          <w:rFonts w:ascii="Times New Roman" w:hAnsi="Times New Roman" w:cs="Times New Roman"/>
+          <w:color w:val="5B9BD5" w:themeColor="accent1"/>
+        </w:rPr>
+        <w:t>0..n] be a new array</w:t>
+      </w:r>
+    </w:p>
+    <w:p>
+      <w:pPr>
+        <w:autoSpaceDE w:val="0"/>
+        <w:autoSpaceDN w:val="0"/>
+        <w:adjustRightInd w:val="0"/>
+        <w:spacing w:after="0" w:line="240" w:lineRule="auto"/>
+        <w:ind w:left="720"/>
+        <w:rPr>
+          <w:rFonts w:ascii="Times New Roman" w:hAnsi="Times New Roman" w:cs="Times New Roman"/>
+          <w:color w:val="5B9BD5" w:themeColor="accent1"/>
+        </w:rPr>
+      </w:pPr>
+      <w:r>
+        <w:rPr>
+          <w:rFonts w:ascii="Times New Roman" w:hAnsi="Times New Roman" w:cs="Times New Roman"/>
+          <w:color w:val="5B9BD5" w:themeColor="accent1"/>
+        </w:rPr>
+        <w:t xml:space="preserve">    let </w:t>
+      </w:r>
+      <w:proofErr w:type="gramStart"/>
+      <w:r>
+        <w:rPr>
+          <w:rFonts w:ascii="Times New Roman" w:hAnsi="Times New Roman" w:cs="Times New Roman"/>
+          <w:color w:val="5B9BD5" w:themeColor="accent1"/>
+        </w:rPr>
+        <w:t>cuts[</w:t>
+      </w:r>
+      <w:proofErr w:type="gramEnd"/>
+      <w:r>
+        <w:rPr>
+          <w:rFonts w:ascii="Times New Roman" w:hAnsi="Times New Roman" w:cs="Times New Roman"/>
+          <w:color w:val="5B9BD5" w:themeColor="accent1"/>
+        </w:rPr>
+        <w:t>0..n] be a new array to track the cuts leading to maximum revenue</w:t>
+      </w:r>
+    </w:p>
+    <w:p>
+      <w:pPr>
+        <w:autoSpaceDE w:val="0"/>
+        <w:autoSpaceDN w:val="0"/>
+        <w:adjustRightInd w:val="0"/>
+        <w:spacing w:after="0" w:line="240" w:lineRule="auto"/>
+        <w:ind w:left="720"/>
+        <w:rPr>
+          <w:rFonts w:ascii="Times New Roman" w:hAnsi="Times New Roman" w:cs="Times New Roman"/>
+          <w:color w:val="5B9BD5" w:themeColor="accent1"/>
+        </w:rPr>
+      </w:pPr>
+      <w:r>
+        <w:rPr>
+          <w:rFonts w:ascii="Times New Roman" w:hAnsi="Times New Roman" w:cs="Times New Roman"/>
+          <w:color w:val="5B9BD5" w:themeColor="accent1"/>
+        </w:rPr>
+        <w:t xml:space="preserve">    for </w:t>
+      </w:r>
+      <w:proofErr w:type="spellStart"/>
+      <w:r>
+        <w:rPr>
+          <w:rFonts w:ascii="Times New Roman" w:hAnsi="Times New Roman" w:cs="Times New Roman"/>
+          <w:color w:val="5B9BD5" w:themeColor="accent1"/>
+        </w:rPr>
+        <w:t>i</w:t>
+      </w:r>
+      <w:proofErr w:type="spellEnd"/>
+      <w:r>
+        <w:rPr>
+          <w:rFonts w:ascii="Times New Roman" w:hAnsi="Times New Roman" w:cs="Times New Roman"/>
+          <w:color w:val="5B9BD5" w:themeColor="accent1"/>
+        </w:rPr>
+        <w:t xml:space="preserve"> = 0 to n</w:t>
+      </w:r>
+    </w:p>
+    <w:p>
+      <w:pPr>
+        <w:autoSpaceDE w:val="0"/>
+        <w:autoSpaceDN w:val="0"/>
+        <w:adjustRightInd w:val="0"/>
+        <w:spacing w:after="0" w:line="240" w:lineRule="auto"/>
+        <w:ind w:left="720"/>
+        <w:rPr>
+          <w:rFonts w:ascii="Times New Roman" w:hAnsi="Times New Roman" w:cs="Times New Roman"/>
+          <w:color w:val="5B9BD5" w:themeColor="accent1"/>
+        </w:rPr>
+      </w:pPr>
+      <w:r>
+        <w:rPr>
+          <w:rFonts w:ascii="Times New Roman" w:hAnsi="Times New Roman" w:cs="Times New Roman"/>
+          <w:color w:val="5B9BD5" w:themeColor="accent1"/>
+        </w:rPr>
+        <w:t xml:space="preserve">        memo[</w:t>
+      </w:r>
+      <w:proofErr w:type="spellStart"/>
+      <w:r>
+        <w:rPr>
+          <w:rFonts w:ascii="Times New Roman" w:hAnsi="Times New Roman" w:cs="Times New Roman"/>
+          <w:color w:val="5B9BD5" w:themeColor="accent1"/>
+        </w:rPr>
+        <w:t>i</w:t>
+      </w:r>
+      <w:proofErr w:type="spellEnd"/>
+      <w:r>
+        <w:rPr>
+          <w:rFonts w:ascii="Times New Roman" w:hAnsi="Times New Roman" w:cs="Times New Roman"/>
+          <w:color w:val="5B9BD5" w:themeColor="accent1"/>
+        </w:rPr>
+        <w:t xml:space="preserve">] = -∞ // Initialize </w:t>
+      </w:r>
+      <w:proofErr w:type="spellStart"/>
+      <w:r>
+        <w:rPr>
+          <w:rFonts w:ascii="Times New Roman" w:hAnsi="Times New Roman" w:cs="Times New Roman"/>
+          <w:color w:val="5B9BD5" w:themeColor="accent1"/>
+        </w:rPr>
+        <w:t>memoization</w:t>
+      </w:r>
+      <w:proofErr w:type="spellEnd"/>
+      <w:r>
+        <w:rPr>
+          <w:rFonts w:ascii="Times New Roman" w:hAnsi="Times New Roman" w:cs="Times New Roman"/>
+          <w:color w:val="5B9BD5" w:themeColor="accent1"/>
+        </w:rPr>
+        <w:t xml:space="preserve"> array with negative infinity</w:t>
+      </w:r>
+    </w:p>
+    <w:p>
+      <w:pPr>
+        <w:autoSpaceDE w:val="0"/>
+        <w:autoSpaceDN w:val="0"/>
+        <w:adjustRightInd w:val="0"/>
+        <w:spacing w:after="0" w:line="240" w:lineRule="auto"/>
+        <w:ind w:left="720"/>
+        <w:rPr>
+          <w:rFonts w:ascii="Times New Roman" w:hAnsi="Times New Roman" w:cs="Times New Roman"/>
+          <w:color w:val="5B9BD5" w:themeColor="accent1"/>
+        </w:rPr>
+      </w:pPr>
+    </w:p>
+    <w:p>
+      <w:pPr>
+        <w:autoSpaceDE w:val="0"/>
+        <w:autoSpaceDN w:val="0"/>
+        <w:adjustRightInd w:val="0"/>
+        <w:spacing w:after="0" w:line="240" w:lineRule="auto"/>
+        <w:ind w:left="720"/>
+        <w:rPr>
+          <w:rFonts w:ascii="Times New Roman" w:hAnsi="Times New Roman" w:cs="Times New Roman"/>
+          <w:color w:val="5B9BD5" w:themeColor="accent1"/>
+        </w:rPr>
+      </w:pPr>
+      <w:r>
+        <w:rPr>
+          <w:rFonts w:ascii="Times New Roman" w:hAnsi="Times New Roman" w:cs="Times New Roman"/>
+          <w:color w:val="5B9BD5" w:themeColor="accent1"/>
+        </w:rPr>
+        <w:t xml:space="preserve">    let </w:t>
+      </w:r>
+      <w:proofErr w:type="spellStart"/>
+      <w:r>
+        <w:rPr>
+          <w:rFonts w:ascii="Times New Roman" w:hAnsi="Times New Roman" w:cs="Times New Roman"/>
+          <w:color w:val="5B9BD5" w:themeColor="accent1"/>
+        </w:rPr>
+        <w:t>maxRevenue</w:t>
+      </w:r>
+      <w:proofErr w:type="spellEnd"/>
+      <w:r>
+        <w:rPr>
+          <w:rFonts w:ascii="Times New Roman" w:hAnsi="Times New Roman" w:cs="Times New Roman"/>
+          <w:color w:val="5B9BD5" w:themeColor="accent1"/>
+        </w:rPr>
+        <w:t xml:space="preserve"> = </w:t>
+      </w:r>
+      <w:proofErr w:type="spellStart"/>
+      <w:proofErr w:type="gramStart"/>
+      <w:r>
+        <w:rPr>
+          <w:rFonts w:ascii="Times New Roman" w:hAnsi="Times New Roman" w:cs="Times New Roman"/>
+          <w:color w:val="5B9BD5" w:themeColor="accent1"/>
+        </w:rPr>
+        <w:t>cutRodHelper</w:t>
+      </w:r>
+      <w:proofErr w:type="spellEnd"/>
+      <w:r>
+        <w:rPr>
+          <w:rFonts w:ascii="Times New Roman" w:hAnsi="Times New Roman" w:cs="Times New Roman"/>
+          <w:color w:val="5B9BD5" w:themeColor="accent1"/>
+        </w:rPr>
+        <w:t>(</w:t>
+      </w:r>
+      <w:proofErr w:type="gramEnd"/>
+      <w:r>
+        <w:rPr>
+          <w:rFonts w:ascii="Times New Roman" w:hAnsi="Times New Roman" w:cs="Times New Roman"/>
+          <w:color w:val="5B9BD5" w:themeColor="accent1"/>
+        </w:rPr>
+        <w:t>p, n, memo, cuts)</w:t>
+      </w:r>
+    </w:p>
+    <w:p>
+      <w:pPr>
+        <w:autoSpaceDE w:val="0"/>
+        <w:autoSpaceDN w:val="0"/>
+        <w:adjustRightInd w:val="0"/>
+        <w:spacing w:after="0" w:line="240" w:lineRule="auto"/>
+        <w:ind w:left="720"/>
+        <w:rPr>
+          <w:rFonts w:ascii="Times New Roman" w:hAnsi="Times New Roman" w:cs="Times New Roman"/>
+          <w:color w:val="5B9BD5" w:themeColor="accent1"/>
+        </w:rPr>
+      </w:pPr>
+    </w:p>
+    <w:p>
+      <w:pPr>
+        <w:autoSpaceDE w:val="0"/>
+        <w:autoSpaceDN w:val="0"/>
+        <w:adjustRightInd w:val="0"/>
+        <w:spacing w:after="0" w:line="240" w:lineRule="auto"/>
+        <w:ind w:left="720"/>
+        <w:rPr>
+          <w:rFonts w:ascii="Times New Roman" w:hAnsi="Times New Roman" w:cs="Times New Roman"/>
+          <w:color w:val="5B9BD5" w:themeColor="accent1"/>
+        </w:rPr>
+      </w:pPr>
+      <w:r>
+        <w:rPr>
+          <w:rFonts w:ascii="Times New Roman" w:hAnsi="Times New Roman" w:cs="Times New Roman"/>
+          <w:color w:val="5B9BD5" w:themeColor="accent1"/>
+        </w:rPr>
+        <w:t xml:space="preserve">    if </w:t>
+      </w:r>
+      <w:proofErr w:type="spellStart"/>
+      <w:r>
+        <w:rPr>
+          <w:rFonts w:ascii="Times New Roman" w:hAnsi="Times New Roman" w:cs="Times New Roman"/>
+          <w:color w:val="5B9BD5" w:themeColor="accent1"/>
+        </w:rPr>
+        <w:t>maxRevenue</w:t>
+      </w:r>
+      <w:proofErr w:type="spellEnd"/>
+      <w:r>
+        <w:rPr>
+          <w:rFonts w:ascii="Times New Roman" w:hAnsi="Times New Roman" w:cs="Times New Roman"/>
+          <w:color w:val="5B9BD5" w:themeColor="accent1"/>
+        </w:rPr>
+        <w:t xml:space="preserve"> &gt; p[n] // Check if making cuts yields more revenue than not making any cuts</w:t>
+      </w:r>
+    </w:p>
+    <w:p>
+      <w:pPr>
+        <w:autoSpaceDE w:val="0"/>
+        <w:autoSpaceDN w:val="0"/>
+        <w:adjustRightInd w:val="0"/>
+        <w:spacing w:after="0" w:line="240" w:lineRule="auto"/>
+        <w:ind w:left="720"/>
+        <w:rPr>
+          <w:rFonts w:ascii="Times New Roman" w:hAnsi="Times New Roman" w:cs="Times New Roman"/>
+          <w:color w:val="5B9BD5" w:themeColor="accent1"/>
+        </w:rPr>
+      </w:pPr>
+      <w:r>
+        <w:rPr>
+          <w:rFonts w:ascii="Times New Roman" w:hAnsi="Times New Roman" w:cs="Times New Roman"/>
+          <w:color w:val="5B9BD5" w:themeColor="accent1"/>
+        </w:rPr>
+        <w:t xml:space="preserve">        print "Cuts made to produce lengths:"</w:t>
+      </w:r>
+    </w:p>
+    <w:p>
+      <w:pPr>
+        <w:autoSpaceDE w:val="0"/>
+        <w:autoSpaceDN w:val="0"/>
+        <w:adjustRightInd w:val="0"/>
+        <w:spacing w:after="0" w:line="240" w:lineRule="auto"/>
+        <w:ind w:left="720"/>
+        <w:rPr>
+          <w:rFonts w:ascii="Times New Roman" w:hAnsi="Times New Roman" w:cs="Times New Roman"/>
+          <w:color w:val="5B9BD5" w:themeColor="accent1"/>
+        </w:rPr>
+      </w:pPr>
+      <w:r>
+        <w:rPr>
+          <w:rFonts w:ascii="Times New Roman" w:hAnsi="Times New Roman" w:cs="Times New Roman"/>
+          <w:color w:val="5B9BD5" w:themeColor="accent1"/>
+        </w:rPr>
+        <w:t xml:space="preserve">        while n &gt; 0</w:t>
+      </w:r>
+    </w:p>
+    <w:p>
+      <w:pPr>
+        <w:autoSpaceDE w:val="0"/>
+        <w:autoSpaceDN w:val="0"/>
+        <w:adjustRightInd w:val="0"/>
+        <w:spacing w:after="0" w:line="240" w:lineRule="auto"/>
+        <w:ind w:left="720"/>
+        <w:rPr>
+          <w:rFonts w:ascii="Times New Roman" w:hAnsi="Times New Roman" w:cs="Times New Roman"/>
+          <w:color w:val="5B9BD5" w:themeColor="accent1"/>
+        </w:rPr>
+      </w:pPr>
+      <w:r>
+        <w:rPr>
+          <w:rFonts w:ascii="Times New Roman" w:hAnsi="Times New Roman" w:cs="Times New Roman"/>
+          <w:color w:val="5B9BD5" w:themeColor="accent1"/>
+        </w:rPr>
+        <w:t xml:space="preserve">            print cuts[n], " "</w:t>
+      </w:r>
+    </w:p>
+    <w:p>
+      <w:pPr>
+        <w:autoSpaceDE w:val="0"/>
+        <w:autoSpaceDN w:val="0"/>
+        <w:adjustRightInd w:val="0"/>
+        <w:spacing w:after="0" w:line="240" w:lineRule="auto"/>
+        <w:ind w:left="720"/>
+        <w:rPr>
+          <w:rFonts w:ascii="Times New Roman" w:hAnsi="Times New Roman" w:cs="Times New Roman"/>
+          <w:color w:val="5B9BD5" w:themeColor="accent1"/>
+        </w:rPr>
+      </w:pPr>
+      <w:r>
+        <w:rPr>
+          <w:rFonts w:ascii="Times New Roman" w:hAnsi="Times New Roman" w:cs="Times New Roman"/>
+          <w:color w:val="5B9BD5" w:themeColor="accent1"/>
+        </w:rPr>
+        <w:t xml:space="preserve">            n -= cuts[n] // Deduct the length of the cut from n to find the next cut</w:t>
+      </w:r>
+    </w:p>
+    <w:p>
+      <w:pPr>
+        <w:autoSpaceDE w:val="0"/>
+        <w:autoSpaceDN w:val="0"/>
+        <w:adjustRightInd w:val="0"/>
+        <w:spacing w:after="0" w:line="240" w:lineRule="auto"/>
+        <w:ind w:left="720"/>
+        <w:rPr>
+          <w:rFonts w:ascii="Times New Roman" w:hAnsi="Times New Roman" w:cs="Times New Roman"/>
+          <w:color w:val="5B9BD5" w:themeColor="accent1"/>
+        </w:rPr>
+      </w:pPr>
+      <w:r>
+        <w:rPr>
+          <w:rFonts w:ascii="Times New Roman" w:hAnsi="Times New Roman" w:cs="Times New Roman"/>
+          <w:color w:val="5B9BD5" w:themeColor="accent1"/>
+        </w:rPr>
+        <w:t xml:space="preserve">    else</w:t>
+      </w:r>
+    </w:p>
+    <w:p>
+      <w:pPr>
+        <w:autoSpaceDE w:val="0"/>
+        <w:autoSpaceDN w:val="0"/>
+        <w:adjustRightInd w:val="0"/>
+        <w:spacing w:after="0" w:line="240" w:lineRule="auto"/>
+        <w:ind w:left="720"/>
+        <w:rPr>
+          <w:rFonts w:ascii="Times New Roman" w:hAnsi="Times New Roman" w:cs="Times New Roman"/>
+          <w:color w:val="5B9BD5" w:themeColor="accent1"/>
+        </w:rPr>
+      </w:pPr>
+      <w:r>
+        <w:rPr>
+          <w:rFonts w:ascii="Times New Roman" w:hAnsi="Times New Roman" w:cs="Times New Roman"/>
+          <w:color w:val="5B9BD5" w:themeColor="accent1"/>
+        </w:rPr>
+        <w:t xml:space="preserve">        print "No cuts </w:t>
+      </w:r>
+      <w:proofErr w:type="gramStart"/>
+      <w:r>
+        <w:rPr>
+          <w:rFonts w:ascii="Times New Roman" w:hAnsi="Times New Roman" w:cs="Times New Roman"/>
+          <w:color w:val="5B9BD5" w:themeColor="accent1"/>
+        </w:rPr>
+        <w:t>made"</w:t>
+      </w:r>
+      <w:proofErr w:type="gramEnd"/>
+    </w:p>
+    <w:p>
+      <w:pPr>
+        <w:autoSpaceDE w:val="0"/>
+        <w:autoSpaceDN w:val="0"/>
+        <w:adjustRightInd w:val="0"/>
+        <w:spacing w:after="0" w:line="240" w:lineRule="auto"/>
+        <w:ind w:left="720"/>
+        <w:rPr>
+          <w:rFonts w:ascii="Times New Roman" w:hAnsi="Times New Roman" w:cs="Times New Roman"/>
+          <w:color w:val="5B9BD5" w:themeColor="accent1"/>
+        </w:rPr>
+      </w:pPr>
+      <w:r>
+        <w:rPr>
+          <w:rFonts w:ascii="Times New Roman" w:hAnsi="Times New Roman" w:cs="Times New Roman"/>
+          <w:color w:val="5B9BD5" w:themeColor="accent1"/>
+        </w:rPr>
+        <w:t xml:space="preserve">    return </w:t>
+      </w:r>
+      <w:proofErr w:type="spellStart"/>
+      <w:proofErr w:type="gramStart"/>
+      <w:r>
+        <w:rPr>
+          <w:rFonts w:ascii="Times New Roman" w:hAnsi="Times New Roman" w:cs="Times New Roman"/>
+          <w:color w:val="5B9BD5" w:themeColor="accent1"/>
+        </w:rPr>
+        <w:t>maxRevenue</w:t>
+      </w:r>
+      <w:proofErr w:type="spellEnd"/>
+      <w:proofErr w:type="gramEnd"/>
+    </w:p>
+    <w:p>
+      <w:pPr>
+        <w:autoSpaceDE w:val="0"/>
+        <w:autoSpaceDN w:val="0"/>
+        <w:adjustRightInd w:val="0"/>
+        <w:spacing w:after="0" w:line="240" w:lineRule="auto"/>
+        <w:ind w:left="720"/>
+        <w:rPr>
+          <w:rFonts w:ascii="Times New Roman" w:hAnsi="Times New Roman" w:cs="Times New Roman"/>
+          <w:color w:val="5B9BD5" w:themeColor="accent1"/>
+        </w:rPr>
+      </w:pPr>
+    </w:p>
+    <w:p>
+      <w:pPr>
+        <w:autoSpaceDE w:val="0"/>
+        <w:autoSpaceDN w:val="0"/>
+        <w:adjustRightInd w:val="0"/>
+        <w:spacing w:after="0" w:line="240" w:lineRule="auto"/>
+        <w:ind w:left="720"/>
+        <w:rPr>
+          <w:rFonts w:ascii="Times New Roman" w:hAnsi="Times New Roman" w:cs="Times New Roman"/>
+          <w:color w:val="5B9BD5" w:themeColor="accent1"/>
+        </w:rPr>
+      </w:pPr>
+      <w:proofErr w:type="spellStart"/>
+      <w:proofErr w:type="gramStart"/>
+      <w:r>
+        <w:rPr>
+          <w:rFonts w:ascii="Times New Roman" w:hAnsi="Times New Roman" w:cs="Times New Roman"/>
+          <w:color w:val="5B9BD5" w:themeColor="accent1"/>
+        </w:rPr>
+        <w:t>cutRodHelper</w:t>
+      </w:r>
+      <w:proofErr w:type="spellEnd"/>
+      <w:r>
+        <w:rPr>
+          <w:rFonts w:ascii="Times New Roman" w:hAnsi="Times New Roman" w:cs="Times New Roman"/>
+          <w:color w:val="5B9BD5" w:themeColor="accent1"/>
+        </w:rPr>
+        <w:t>(</w:t>
+      </w:r>
+      <w:proofErr w:type="gramEnd"/>
+      <w:r>
+        <w:rPr>
+          <w:rFonts w:ascii="Times New Roman" w:hAnsi="Times New Roman" w:cs="Times New Roman"/>
+          <w:color w:val="5B9BD5" w:themeColor="accent1"/>
+        </w:rPr>
+        <w:t>p, n, memo, cuts)</w:t>
+      </w:r>
+    </w:p>
+    <w:p>
+      <w:pPr>
+        <w:autoSpaceDE w:val="0"/>
+        <w:autoSpaceDN w:val="0"/>
+        <w:adjustRightInd w:val="0"/>
+        <w:spacing w:after="0" w:line="240" w:lineRule="auto"/>
+        <w:ind w:left="720"/>
+        <w:rPr>
+          <w:rFonts w:ascii="Times New Roman" w:hAnsi="Times New Roman" w:cs="Times New Roman"/>
+          <w:color w:val="5B9BD5" w:themeColor="accent1"/>
+        </w:rPr>
+      </w:pPr>
+      <w:r>
+        <w:rPr>
+          <w:rFonts w:ascii="Times New Roman" w:hAnsi="Times New Roman" w:cs="Times New Roman"/>
+          <w:color w:val="5B9BD5" w:themeColor="accent1"/>
+        </w:rPr>
+        <w:t xml:space="preserve">    if n == 0</w:t>
+      </w:r>
+    </w:p>
+    <w:p>
+      <w:pPr>
+        <w:autoSpaceDE w:val="0"/>
+        <w:autoSpaceDN w:val="0"/>
+        <w:adjustRightInd w:val="0"/>
+        <w:spacing w:after="0" w:line="240" w:lineRule="auto"/>
+        <w:ind w:left="720"/>
+        <w:rPr>
+          <w:rFonts w:ascii="Times New Roman" w:hAnsi="Times New Roman" w:cs="Times New Roman"/>
+          <w:color w:val="5B9BD5" w:themeColor="accent1"/>
+        </w:rPr>
+      </w:pPr>
+      <w:r>
+        <w:rPr>
+          <w:rFonts w:ascii="Times New Roman" w:hAnsi="Times New Roman" w:cs="Times New Roman"/>
+          <w:color w:val="5B9BD5" w:themeColor="accent1"/>
+        </w:rPr>
+        <w:t xml:space="preserve">        return 0 // Base case: No revenue from a rod of length </w:t>
+      </w:r>
+      <w:proofErr w:type="gramStart"/>
+      <w:r>
+        <w:rPr>
+          <w:rFonts w:ascii="Times New Roman" w:hAnsi="Times New Roman" w:cs="Times New Roman"/>
+          <w:color w:val="5B9BD5" w:themeColor="accent1"/>
+        </w:rPr>
+        <w:t>0</w:t>
+      </w:r>
+      <w:proofErr w:type="gramEnd"/>
+    </w:p>
+    <w:p>
+      <w:pPr>
+        <w:autoSpaceDE w:val="0"/>
+        <w:autoSpaceDN w:val="0"/>
+        <w:adjustRightInd w:val="0"/>
+        <w:spacing w:after="0" w:line="240" w:lineRule="auto"/>
+        <w:ind w:left="720"/>
+        <w:rPr>
+          <w:rFonts w:ascii="Times New Roman" w:hAnsi="Times New Roman" w:cs="Times New Roman"/>
+          <w:color w:val="5B9BD5" w:themeColor="accent1"/>
+        </w:rPr>
+      </w:pPr>
+      <w:r>
+        <w:rPr>
+          <w:rFonts w:ascii="Times New Roman" w:hAnsi="Times New Roman" w:cs="Times New Roman"/>
+          <w:color w:val="5B9BD5" w:themeColor="accent1"/>
+        </w:rPr>
+        <w:t xml:space="preserve">    if memo[n</w:t>
+      </w:r>
+      <w:proofErr w:type="gramStart"/>
+      <w:r>
+        <w:rPr>
+          <w:rFonts w:ascii="Times New Roman" w:hAnsi="Times New Roman" w:cs="Times New Roman"/>
+          <w:color w:val="5B9BD5" w:themeColor="accent1"/>
+        </w:rPr>
+        <w:t>] !</w:t>
+      </w:r>
+      <w:proofErr w:type="gramEnd"/>
+      <w:r>
+        <w:rPr>
+          <w:rFonts w:ascii="Times New Roman" w:hAnsi="Times New Roman" w:cs="Times New Roman"/>
+          <w:color w:val="5B9BD5" w:themeColor="accent1"/>
+        </w:rPr>
+        <w:t>= -∞</w:t>
+      </w:r>
+    </w:p>
+    <w:p>
+      <w:pPr>
+        <w:autoSpaceDE w:val="0"/>
+        <w:autoSpaceDN w:val="0"/>
+        <w:adjustRightInd w:val="0"/>
+        <w:spacing w:after="0" w:line="240" w:lineRule="auto"/>
+        <w:ind w:left="720"/>
+        <w:rPr>
+          <w:rFonts w:ascii="Times New Roman" w:hAnsi="Times New Roman" w:cs="Times New Roman"/>
+          <w:color w:val="5B9BD5" w:themeColor="accent1"/>
+        </w:rPr>
+      </w:pPr>
+      <w:r>
+        <w:rPr>
+          <w:rFonts w:ascii="Times New Roman" w:hAnsi="Times New Roman" w:cs="Times New Roman"/>
+          <w:color w:val="5B9BD5" w:themeColor="accent1"/>
+        </w:rPr>
+        <w:t xml:space="preserve">        return memo[n] // Return </w:t>
+      </w:r>
+      <w:proofErr w:type="spellStart"/>
+      <w:r>
+        <w:rPr>
+          <w:rFonts w:ascii="Times New Roman" w:hAnsi="Times New Roman" w:cs="Times New Roman"/>
+          <w:color w:val="5B9BD5" w:themeColor="accent1"/>
+        </w:rPr>
+        <w:t>memoized</w:t>
+      </w:r>
+      <w:proofErr w:type="spellEnd"/>
+      <w:r>
+        <w:rPr>
+          <w:rFonts w:ascii="Times New Roman" w:hAnsi="Times New Roman" w:cs="Times New Roman"/>
+          <w:color w:val="5B9BD5" w:themeColor="accent1"/>
+        </w:rPr>
+        <w:t xml:space="preserve"> result if already </w:t>
+      </w:r>
+      <w:proofErr w:type="gramStart"/>
+      <w:r>
+        <w:rPr>
+          <w:rFonts w:ascii="Times New Roman" w:hAnsi="Times New Roman" w:cs="Times New Roman"/>
+          <w:color w:val="5B9BD5" w:themeColor="accent1"/>
+        </w:rPr>
+        <w:t>calculated</w:t>
+      </w:r>
+      <w:proofErr w:type="gramEnd"/>
+    </w:p>
+    <w:p>
+      <w:pPr>
+        <w:autoSpaceDE w:val="0"/>
+        <w:autoSpaceDN w:val="0"/>
+        <w:adjustRightInd w:val="0"/>
+        <w:spacing w:after="0" w:line="240" w:lineRule="auto"/>
+        <w:ind w:left="720"/>
+        <w:rPr>
+          <w:rFonts w:ascii="Times New Roman" w:hAnsi="Times New Roman" w:cs="Times New Roman"/>
+          <w:color w:val="5B9BD5" w:themeColor="accent1"/>
+        </w:rPr>
+      </w:pPr>
+    </w:p>
+    <w:p>
+      <w:pPr>
+        <w:autoSpaceDE w:val="0"/>
+        <w:autoSpaceDN w:val="0"/>
+        <w:adjustRightInd w:val="0"/>
+        <w:spacing w:after="0" w:line="240" w:lineRule="auto"/>
+        <w:ind w:left="720"/>
+        <w:rPr>
+          <w:rFonts w:ascii="Times New Roman" w:hAnsi="Times New Roman" w:cs="Times New Roman"/>
+          <w:color w:val="5B9BD5" w:themeColor="accent1"/>
+        </w:rPr>
+      </w:pPr>
+      <w:r>
+        <w:rPr>
+          <w:rFonts w:ascii="Times New Roman" w:hAnsi="Times New Roman" w:cs="Times New Roman"/>
+          <w:color w:val="5B9BD5" w:themeColor="accent1"/>
+        </w:rPr>
+        <w:lastRenderedPageBreak/>
+        <w:t xml:space="preserve">    let </w:t>
+      </w:r>
+      <w:proofErr w:type="spellStart"/>
+      <w:r>
+        <w:rPr>
+          <w:rFonts w:ascii="Times New Roman" w:hAnsi="Times New Roman" w:cs="Times New Roman"/>
+          <w:color w:val="5B9BD5" w:themeColor="accent1"/>
+        </w:rPr>
+        <w:t>maxRevenue</w:t>
+      </w:r>
+      <w:proofErr w:type="spellEnd"/>
+      <w:r>
+        <w:rPr>
+          <w:rFonts w:ascii="Times New Roman" w:hAnsi="Times New Roman" w:cs="Times New Roman"/>
+          <w:color w:val="5B9BD5" w:themeColor="accent1"/>
+        </w:rPr>
+        <w:t xml:space="preserve"> = -∞</w:t>
+      </w:r>
+    </w:p>
+    <w:p>
+      <w:pPr>
+        <w:autoSpaceDE w:val="0"/>
+        <w:autoSpaceDN w:val="0"/>
+        <w:adjustRightInd w:val="0"/>
+        <w:spacing w:after="0" w:line="240" w:lineRule="auto"/>
+        <w:ind w:left="720"/>
+        <w:rPr>
+          <w:rFonts w:ascii="Times New Roman" w:hAnsi="Times New Roman" w:cs="Times New Roman"/>
+          <w:color w:val="5B9BD5" w:themeColor="accent1"/>
+        </w:rPr>
+      </w:pPr>
+      <w:r>
+        <w:rPr>
+          <w:rFonts w:ascii="Times New Roman" w:hAnsi="Times New Roman" w:cs="Times New Roman"/>
+          <w:color w:val="5B9BD5" w:themeColor="accent1"/>
+        </w:rPr>
+        <w:t xml:space="preserve">    for </w:t>
+      </w:r>
+      <w:proofErr w:type="spellStart"/>
+      <w:r>
+        <w:rPr>
+          <w:rFonts w:ascii="Times New Roman" w:hAnsi="Times New Roman" w:cs="Times New Roman"/>
+          <w:color w:val="5B9BD5" w:themeColor="accent1"/>
+        </w:rPr>
+        <w:t>i</w:t>
+      </w:r>
+      <w:proofErr w:type="spellEnd"/>
+      <w:r>
+        <w:rPr>
+          <w:rFonts w:ascii="Times New Roman" w:hAnsi="Times New Roman" w:cs="Times New Roman"/>
+          <w:color w:val="5B9BD5" w:themeColor="accent1"/>
+        </w:rPr>
+        <w:t xml:space="preserve"> = 1 to n</w:t>
+      </w:r>
+    </w:p>
+    <w:p>
+      <w:pPr>
+        <w:autoSpaceDE w:val="0"/>
+        <w:autoSpaceDN w:val="0"/>
+        <w:adjustRightInd w:val="0"/>
+        <w:spacing w:after="0" w:line="240" w:lineRule="auto"/>
+        <w:ind w:left="720"/>
+        <w:rPr>
+          <w:rFonts w:ascii="Times New Roman" w:hAnsi="Times New Roman" w:cs="Times New Roman"/>
+          <w:color w:val="5B9BD5" w:themeColor="accent1"/>
+        </w:rPr>
+      </w:pPr>
+      <w:r>
+        <w:rPr>
+          <w:rFonts w:ascii="Times New Roman" w:hAnsi="Times New Roman" w:cs="Times New Roman"/>
+          <w:color w:val="5B9BD5" w:themeColor="accent1"/>
+        </w:rPr>
+        <w:t xml:space="preserve">        let revenue = p[</w:t>
+      </w:r>
+      <w:proofErr w:type="spellStart"/>
+      <w:r>
+        <w:rPr>
+          <w:rFonts w:ascii="Times New Roman" w:hAnsi="Times New Roman" w:cs="Times New Roman"/>
+          <w:color w:val="5B9BD5" w:themeColor="accent1"/>
+        </w:rPr>
+        <w:t>i</w:t>
+      </w:r>
+      <w:proofErr w:type="spellEnd"/>
+      <w:r>
+        <w:rPr>
+          <w:rFonts w:ascii="Times New Roman" w:hAnsi="Times New Roman" w:cs="Times New Roman"/>
+          <w:color w:val="5B9BD5" w:themeColor="accent1"/>
+        </w:rPr>
+        <w:t xml:space="preserve">] + </w:t>
+      </w:r>
+      <w:proofErr w:type="spellStart"/>
+      <w:proofErr w:type="gramStart"/>
+      <w:r>
+        <w:rPr>
+          <w:rFonts w:ascii="Times New Roman" w:hAnsi="Times New Roman" w:cs="Times New Roman"/>
+          <w:color w:val="5B9BD5" w:themeColor="accent1"/>
+        </w:rPr>
+        <w:t>cutRodHelper</w:t>
+      </w:r>
+      <w:proofErr w:type="spellEnd"/>
+      <w:r>
+        <w:rPr>
+          <w:rFonts w:ascii="Times New Roman" w:hAnsi="Times New Roman" w:cs="Times New Roman"/>
+          <w:color w:val="5B9BD5" w:themeColor="accent1"/>
+        </w:rPr>
+        <w:t>(</w:t>
+      </w:r>
+      <w:proofErr w:type="gramEnd"/>
+      <w:r>
+        <w:rPr>
+          <w:rFonts w:ascii="Times New Roman" w:hAnsi="Times New Roman" w:cs="Times New Roman"/>
+          <w:color w:val="5B9BD5" w:themeColor="accent1"/>
+        </w:rPr>
+        <w:t xml:space="preserve">p, n - </w:t>
+      </w:r>
+      <w:proofErr w:type="spellStart"/>
+      <w:r>
+        <w:rPr>
+          <w:rFonts w:ascii="Times New Roman" w:hAnsi="Times New Roman" w:cs="Times New Roman"/>
+          <w:color w:val="5B9BD5" w:themeColor="accent1"/>
+        </w:rPr>
+        <w:t>i</w:t>
+      </w:r>
+      <w:proofErr w:type="spellEnd"/>
+      <w:r>
+        <w:rPr>
+          <w:rFonts w:ascii="Times New Roman" w:hAnsi="Times New Roman" w:cs="Times New Roman"/>
+          <w:color w:val="5B9BD5" w:themeColor="accent1"/>
+        </w:rPr>
+        <w:t>, memo, cuts) // Calculate revenue for this cut</w:t>
+      </w:r>
+    </w:p>
+    <w:p>
+      <w:pPr>
+        <w:autoSpaceDE w:val="0"/>
+        <w:autoSpaceDN w:val="0"/>
+        <w:adjustRightInd w:val="0"/>
+        <w:spacing w:after="0" w:line="240" w:lineRule="auto"/>
+        <w:ind w:left="720"/>
+        <w:rPr>
+          <w:rFonts w:ascii="Times New Roman" w:hAnsi="Times New Roman" w:cs="Times New Roman"/>
+          <w:color w:val="5B9BD5" w:themeColor="accent1"/>
+        </w:rPr>
+      </w:pPr>
+      <w:r>
+        <w:rPr>
+          <w:rFonts w:ascii="Times New Roman" w:hAnsi="Times New Roman" w:cs="Times New Roman"/>
+          <w:color w:val="5B9BD5" w:themeColor="accent1"/>
+        </w:rPr>
+        <w:t xml:space="preserve">        if revenue &gt; </w:t>
+      </w:r>
+      <w:proofErr w:type="spellStart"/>
+      <w:r>
+        <w:rPr>
+          <w:rFonts w:ascii="Times New Roman" w:hAnsi="Times New Roman" w:cs="Times New Roman"/>
+          <w:color w:val="5B9BD5" w:themeColor="accent1"/>
+        </w:rPr>
+        <w:t>maxRevenue</w:t>
+      </w:r>
+      <w:proofErr w:type="spellEnd"/>
+    </w:p>
+    <w:p>
+      <w:pPr>
+        <w:autoSpaceDE w:val="0"/>
+        <w:autoSpaceDN w:val="0"/>
+        <w:adjustRightInd w:val="0"/>
+        <w:spacing w:after="0" w:line="240" w:lineRule="auto"/>
+        <w:ind w:left="720"/>
+        <w:rPr>
+          <w:rFonts w:ascii="Times New Roman" w:hAnsi="Times New Roman" w:cs="Times New Roman"/>
+          <w:color w:val="5B9BD5" w:themeColor="accent1"/>
+        </w:rPr>
+      </w:pPr>
+      <w:r>
+        <w:rPr>
+          <w:rFonts w:ascii="Times New Roman" w:hAnsi="Times New Roman" w:cs="Times New Roman"/>
+          <w:color w:val="5B9BD5" w:themeColor="accent1"/>
+        </w:rPr>
+        <w:t xml:space="preserve">            </w:t>
+      </w:r>
+      <w:proofErr w:type="spellStart"/>
+      <w:r>
+        <w:rPr>
+          <w:rFonts w:ascii="Times New Roman" w:hAnsi="Times New Roman" w:cs="Times New Roman"/>
+          <w:color w:val="5B9BD5" w:themeColor="accent1"/>
+        </w:rPr>
+        <w:t>maxRevenue</w:t>
+      </w:r>
+      <w:proofErr w:type="spellEnd"/>
+      <w:r>
+        <w:rPr>
+          <w:rFonts w:ascii="Times New Roman" w:hAnsi="Times New Roman" w:cs="Times New Roman"/>
+          <w:color w:val="5B9BD5" w:themeColor="accent1"/>
+        </w:rPr>
+        <w:t xml:space="preserve"> = revenue</w:t>
+      </w:r>
+    </w:p>
+    <w:p>
+      <w:pPr>
+        <w:autoSpaceDE w:val="0"/>
+        <w:autoSpaceDN w:val="0"/>
+        <w:adjustRightInd w:val="0"/>
+        <w:spacing w:after="0" w:line="240" w:lineRule="auto"/>
+        <w:ind w:left="720"/>
+        <w:rPr>
+          <w:rFonts w:ascii="Times New Roman" w:hAnsi="Times New Roman" w:cs="Times New Roman"/>
+          <w:color w:val="5B9BD5" w:themeColor="accent1"/>
+        </w:rPr>
+      </w:pPr>
+      <w:r>
+        <w:rPr>
+          <w:rFonts w:ascii="Times New Roman" w:hAnsi="Times New Roman" w:cs="Times New Roman"/>
+          <w:color w:val="5B9BD5" w:themeColor="accent1"/>
+        </w:rPr>
+        <w:t xml:space="preserve">            cuts[n] = </w:t>
+      </w:r>
+      <w:proofErr w:type="spellStart"/>
+      <w:r>
+        <w:rPr>
+          <w:rFonts w:ascii="Times New Roman" w:hAnsi="Times New Roman" w:cs="Times New Roman"/>
+          <w:color w:val="5B9BD5" w:themeColor="accent1"/>
+        </w:rPr>
+        <w:t>i</w:t>
+      </w:r>
+      <w:proofErr w:type="spellEnd"/>
+      <w:r>
+        <w:rPr>
+          <w:rFonts w:ascii="Times New Roman" w:hAnsi="Times New Roman" w:cs="Times New Roman"/>
+          <w:color w:val="5B9BD5" w:themeColor="accent1"/>
+        </w:rPr>
+        <w:t xml:space="preserve"> // Record this cut as it leads to max revenue</w:t>
+      </w:r>
+    </w:p>
+    <w:p>
+      <w:pPr>
+        <w:autoSpaceDE w:val="0"/>
+        <w:autoSpaceDN w:val="0"/>
+        <w:adjustRightInd w:val="0"/>
+        <w:spacing w:after="0" w:line="240" w:lineRule="auto"/>
+        <w:ind w:left="720"/>
+        <w:rPr>
+          <w:rFonts w:ascii="Times New Roman" w:hAnsi="Times New Roman" w:cs="Times New Roman"/>
+          <w:color w:val="5B9BD5" w:themeColor="accent1"/>
+        </w:rPr>
+      </w:pPr>
+    </w:p>
+    <w:p>
+      <w:pPr>
+        <w:autoSpaceDE w:val="0"/>
+        <w:autoSpaceDN w:val="0"/>
+        <w:adjustRightInd w:val="0"/>
+        <w:spacing w:after="0" w:line="240" w:lineRule="auto"/>
+        <w:ind w:left="720"/>
+        <w:rPr>
+          <w:rFonts w:ascii="Times New Roman" w:hAnsi="Times New Roman" w:cs="Times New Roman"/>
+          <w:color w:val="5B9BD5" w:themeColor="accent1"/>
+        </w:rPr>
+      </w:pPr>
+      <w:r>
+        <w:rPr>
+          <w:rFonts w:ascii="Times New Roman" w:hAnsi="Times New Roman" w:cs="Times New Roman"/>
+          <w:color w:val="5B9BD5" w:themeColor="accent1"/>
+        </w:rPr>
+        <w:t xml:space="preserve">    memo[n] = </w:t>
+      </w:r>
+      <w:proofErr w:type="spellStart"/>
+      <w:r>
+        <w:rPr>
+          <w:rFonts w:ascii="Times New Roman" w:hAnsi="Times New Roman" w:cs="Times New Roman"/>
+          <w:color w:val="5B9BD5" w:themeColor="accent1"/>
+        </w:rPr>
+        <w:t>maxRevenue</w:t>
+      </w:r>
+      <w:proofErr w:type="spellEnd"/>
+      <w:r>
+        <w:rPr>
+          <w:rFonts w:ascii="Times New Roman" w:hAnsi="Times New Roman" w:cs="Times New Roman"/>
+          <w:color w:val="5B9BD5" w:themeColor="accent1"/>
+        </w:rPr>
+        <w:t xml:space="preserve"> // </w:t>
+      </w:r>
+      <w:proofErr w:type="spellStart"/>
+      <w:r>
+        <w:rPr>
+          <w:rFonts w:ascii="Times New Roman" w:hAnsi="Times New Roman" w:cs="Times New Roman"/>
+          <w:color w:val="5B9BD5" w:themeColor="accent1"/>
+        </w:rPr>
+        <w:t>Memoize</w:t>
+      </w:r>
+      <w:proofErr w:type="spellEnd"/>
+      <w:r>
+        <w:rPr>
+          <w:rFonts w:ascii="Times New Roman" w:hAnsi="Times New Roman" w:cs="Times New Roman"/>
+          <w:color w:val="5B9BD5" w:themeColor="accent1"/>
+        </w:rPr>
+        <w:t xml:space="preserve"> the maximum revenue for this length</w:t>
+      </w:r>
+    </w:p>
+    <w:p>
+      <w:pPr>
+        <w:autoSpaceDE w:val="0"/>
+        <w:autoSpaceDN w:val="0"/>
+        <w:adjustRightInd w:val="0"/>
+        <w:spacing w:after="0" w:line="240" w:lineRule="auto"/>
+        <w:ind w:left="720"/>
+        <w:rPr>
+          <w:rFonts w:ascii="Times New Roman" w:hAnsi="Times New Roman" w:cs="Times New Roman"/>
+          <w:color w:val="5B9BD5" w:themeColor="accent1"/>
+        </w:rPr>
+      </w:pPr>
+      <w:r>
+        <w:rPr>
+          <w:rFonts w:ascii="Times New Roman" w:hAnsi="Times New Roman" w:cs="Times New Roman"/>
+          <w:color w:val="5B9BD5" w:themeColor="accent1"/>
+        </w:rPr>
+        <w:t xml:space="preserve">    return </w:t>
+      </w:r>
+      <w:proofErr w:type="spellStart"/>
+      <w:proofErr w:type="gramStart"/>
+      <w:r>
+        <w:rPr>
+          <w:rFonts w:ascii="Times New Roman" w:hAnsi="Times New Roman" w:cs="Times New Roman"/>
+          <w:color w:val="5B9BD5" w:themeColor="accent1"/>
+        </w:rPr>
+        <w:t>maxRevenue</w:t>
+      </w:r>
+      <w:proofErr w:type="spellEnd"/>
+      <w:proofErr w:type="gramEnd"/>
+    </w:p>
+    <w:p>
+      <w:pPr>
+        <w:autoSpaceDE w:val="0"/>
+        <w:autoSpaceDN w:val="0"/>
+        <w:adjustRightInd w:val="0"/>
+        <w:spacing w:after="0" w:line="240" w:lineRule="auto"/>
+        <w:ind w:left="720"/>
+        <w:rPr>
+          <w:rFonts w:ascii="Times New Roman" w:hAnsi="Times New Roman" w:cs="Times New Roman"/>
+          <w:color w:val="5B9BD5" w:themeColor="accent1"/>
+        </w:rPr>
+      </w:pPr>
+    </w:p>
+    <w:p>
+      <w:pPr>
+        <w:autoSpaceDE w:val="0"/>
+        <w:autoSpaceDN w:val="0"/>
+        <w:adjustRightInd w:val="0"/>
+        <w:spacing w:after="0" w:line="240" w:lineRule="auto"/>
+        <w:ind w:left="720"/>
+        <w:rPr>
+          <w:rFonts w:ascii="Times New Roman" w:hAnsi="Times New Roman" w:cs="Times New Roman"/>
+          <w:color w:val="5B9BD5" w:themeColor="accent1"/>
+        </w:rPr>
+      </w:pPr>
+      <w:r>
+        <w:rPr>
+          <w:rFonts w:ascii="Times New Roman" w:hAnsi="Times New Roman" w:cs="Times New Roman"/>
+          <w:color w:val="5B9BD5" w:themeColor="accent1"/>
+        </w:rPr>
+        <w:t>main</w:t>
+      </w:r>
+    </w:p>
+    <w:p>
+      <w:pPr>
+        <w:autoSpaceDE w:val="0"/>
+        <w:autoSpaceDN w:val="0"/>
+        <w:adjustRightInd w:val="0"/>
+        <w:spacing w:after="0" w:line="240" w:lineRule="auto"/>
+        <w:ind w:left="720"/>
+        <w:rPr>
+          <w:rFonts w:ascii="Times New Roman" w:hAnsi="Times New Roman" w:cs="Times New Roman"/>
+          <w:color w:val="5B9BD5" w:themeColor="accent1"/>
+        </w:rPr>
+      </w:pPr>
+      <w:r>
+        <w:rPr>
+          <w:rFonts w:ascii="Times New Roman" w:hAnsi="Times New Roman" w:cs="Times New Roman"/>
+          <w:color w:val="5B9BD5" w:themeColor="accent1"/>
+        </w:rPr>
+        <w:t xml:space="preserve">    let p = [0, 1, 5, 8, 9, 10, 17, 17, 20, 24, 30] // Prices for lengths 1 to n</w:t>
+      </w:r>
+    </w:p>
+    <w:p>
+      <w:pPr>
+        <w:autoSpaceDE w:val="0"/>
+        <w:autoSpaceDN w:val="0"/>
+        <w:adjustRightInd w:val="0"/>
+        <w:spacing w:after="0" w:line="240" w:lineRule="auto"/>
+        <w:ind w:left="720"/>
+        <w:rPr>
+          <w:rFonts w:ascii="Times New Roman" w:hAnsi="Times New Roman" w:cs="Times New Roman"/>
+          <w:color w:val="5B9BD5" w:themeColor="accent1"/>
+        </w:rPr>
+      </w:pPr>
+      <w:r>
+        <w:rPr>
+          <w:rFonts w:ascii="Times New Roman" w:hAnsi="Times New Roman" w:cs="Times New Roman"/>
+          <w:color w:val="5B9BD5" w:themeColor="accent1"/>
+        </w:rPr>
+        <w:t xml:space="preserve">    let n = 9 // Total length of the rod to be cut</w:t>
+      </w:r>
+    </w:p>
+    <w:p>
+      <w:pPr>
+        <w:autoSpaceDE w:val="0"/>
+        <w:autoSpaceDN w:val="0"/>
+        <w:adjustRightInd w:val="0"/>
+        <w:spacing w:after="0" w:line="240" w:lineRule="auto"/>
+        <w:ind w:left="720"/>
+        <w:rPr>
+          <w:rFonts w:ascii="Times New Roman" w:hAnsi="Times New Roman" w:cs="Times New Roman"/>
+          <w:color w:val="5B9BD5" w:themeColor="accent1"/>
+        </w:rPr>
+      </w:pPr>
+      <w:r>
+        <w:rPr>
+          <w:rFonts w:ascii="Times New Roman" w:hAnsi="Times New Roman" w:cs="Times New Roman"/>
+          <w:color w:val="5B9BD5" w:themeColor="accent1"/>
+        </w:rPr>
+        <w:t xml:space="preserve">    for </w:t>
+      </w:r>
+      <w:proofErr w:type="spellStart"/>
+      <w:r>
+        <w:rPr>
+          <w:rFonts w:ascii="Times New Roman" w:hAnsi="Times New Roman" w:cs="Times New Roman"/>
+          <w:color w:val="5B9BD5" w:themeColor="accent1"/>
+        </w:rPr>
+        <w:t>i</w:t>
+      </w:r>
+      <w:proofErr w:type="spellEnd"/>
+      <w:r>
+        <w:rPr>
+          <w:rFonts w:ascii="Times New Roman" w:hAnsi="Times New Roman" w:cs="Times New Roman"/>
+          <w:color w:val="5B9BD5" w:themeColor="accent1"/>
+        </w:rPr>
+        <w:t xml:space="preserve"> = 0 to n</w:t>
+      </w:r>
+    </w:p>
+    <w:p>
+      <w:pPr>
+        <w:autoSpaceDE w:val="0"/>
+        <w:autoSpaceDN w:val="0"/>
+        <w:adjustRightInd w:val="0"/>
+        <w:spacing w:after="0" w:line="240" w:lineRule="auto"/>
+        <w:ind w:left="720"/>
+        <w:rPr>
+          <w:rFonts w:ascii="Times New Roman" w:hAnsi="Times New Roman" w:cs="Times New Roman"/>
+          <w:color w:val="5B9BD5" w:themeColor="accent1"/>
+        </w:rPr>
+      </w:pPr>
+      <w:r>
+        <w:rPr>
+          <w:rFonts w:ascii="Times New Roman" w:hAnsi="Times New Roman" w:cs="Times New Roman"/>
+          <w:color w:val="5B9BD5" w:themeColor="accent1"/>
+        </w:rPr>
+        <w:t xml:space="preserve">        let </w:t>
+      </w:r>
+      <w:proofErr w:type="spellStart"/>
+      <w:r>
+        <w:rPr>
+          <w:rFonts w:ascii="Times New Roman" w:hAnsi="Times New Roman" w:cs="Times New Roman"/>
+          <w:color w:val="5B9BD5" w:themeColor="accent1"/>
+        </w:rPr>
+        <w:t>maxRevenue</w:t>
+      </w:r>
+      <w:proofErr w:type="spellEnd"/>
+      <w:r>
+        <w:rPr>
+          <w:rFonts w:ascii="Times New Roman" w:hAnsi="Times New Roman" w:cs="Times New Roman"/>
+          <w:color w:val="5B9BD5" w:themeColor="accent1"/>
+        </w:rPr>
+        <w:t xml:space="preserve"> = </w:t>
+      </w:r>
+      <w:proofErr w:type="spellStart"/>
+      <w:proofErr w:type="gramStart"/>
+      <w:r>
+        <w:rPr>
+          <w:rFonts w:ascii="Times New Roman" w:hAnsi="Times New Roman" w:cs="Times New Roman"/>
+          <w:color w:val="5B9BD5" w:themeColor="accent1"/>
+        </w:rPr>
+        <w:t>cutRod</w:t>
+      </w:r>
+      <w:proofErr w:type="spellEnd"/>
+      <w:r>
+        <w:rPr>
+          <w:rFonts w:ascii="Times New Roman" w:hAnsi="Times New Roman" w:cs="Times New Roman"/>
+          <w:color w:val="5B9BD5" w:themeColor="accent1"/>
+        </w:rPr>
+        <w:t>(</w:t>
+      </w:r>
+      <w:proofErr w:type="gramEnd"/>
+      <w:r>
+        <w:rPr>
+          <w:rFonts w:ascii="Times New Roman" w:hAnsi="Times New Roman" w:cs="Times New Roman"/>
+          <w:color w:val="5B9BD5" w:themeColor="accent1"/>
+        </w:rPr>
+        <w:t xml:space="preserve">p, </w:t>
+      </w:r>
+      <w:proofErr w:type="spellStart"/>
+      <w:r>
+        <w:rPr>
+          <w:rFonts w:ascii="Times New Roman" w:hAnsi="Times New Roman" w:cs="Times New Roman"/>
+          <w:color w:val="5B9BD5" w:themeColor="accent1"/>
+        </w:rPr>
+        <w:t>i</w:t>
+      </w:r>
+      <w:proofErr w:type="spellEnd"/>
+      <w:r>
+        <w:rPr>
+          <w:rFonts w:ascii="Times New Roman" w:hAnsi="Times New Roman" w:cs="Times New Roman"/>
+          <w:color w:val="5B9BD5" w:themeColor="accent1"/>
+        </w:rPr>
+        <w:t>)</w:t>
+      </w:r>
+    </w:p>
+    <w:p>
+      <w:pPr>
+        <w:autoSpaceDE w:val="0"/>
+        <w:autoSpaceDN w:val="0"/>
+        <w:adjustRightInd w:val="0"/>
+        <w:spacing w:after="0" w:line="240" w:lineRule="auto"/>
+        <w:ind w:left="720"/>
+        <w:rPr>
+          <w:rFonts w:ascii="Times New Roman" w:hAnsi="Times New Roman" w:cs="Times New Roman"/>
+          <w:color w:val="5B9BD5" w:themeColor="accent1"/>
+        </w:rPr>
+      </w:pPr>
+      <w:r>
+        <w:rPr>
+          <w:rFonts w:ascii="Times New Roman" w:hAnsi="Times New Roman" w:cs="Times New Roman"/>
+          <w:color w:val="5B9BD5" w:themeColor="accent1"/>
+        </w:rPr>
+        <w:t xml:space="preserve">        print "and Maximum revenue for length", </w:t>
+      </w:r>
+      <w:proofErr w:type="spellStart"/>
+      <w:r>
+        <w:rPr>
+          <w:rFonts w:ascii="Times New Roman" w:hAnsi="Times New Roman" w:cs="Times New Roman"/>
+          <w:color w:val="5B9BD5" w:themeColor="accent1"/>
+        </w:rPr>
+        <w:t>i</w:t>
+      </w:r>
+      <w:proofErr w:type="spellEnd"/>
+      <w:r>
+        <w:rPr>
+          <w:rFonts w:ascii="Times New Roman" w:hAnsi="Times New Roman" w:cs="Times New Roman"/>
+          <w:color w:val="5B9BD5" w:themeColor="accent1"/>
+        </w:rPr>
+        <w:t xml:space="preserve">, ":", </w:t>
+      </w:r>
+      <w:proofErr w:type="spellStart"/>
+      <w:proofErr w:type="gramStart"/>
+      <w:r>
+        <w:rPr>
+          <w:rFonts w:ascii="Times New Roman" w:hAnsi="Times New Roman" w:cs="Times New Roman"/>
+          <w:color w:val="5B9BD5" w:themeColor="accent1"/>
+        </w:rPr>
+        <w:t>maxRevenue</w:t>
+      </w:r>
+      <w:proofErr w:type="spellEnd"/>
+      <w:proofErr w:type="gramEnd"/>
+    </w:p>
+    <w:p>
+      <w:pPr>
+        <w:rPr>
+          <w:rFonts w:ascii="Times New Roman" w:hAnsi="Times New Roman" w:cs="Times New Roman"/>
+          <w:color w:val="5B9BD5" w:themeColor="accent1"/>
+        </w:rPr>
+      </w:pPr>
+      <w:r>
+        <w:rPr>
+          <w:rFonts w:ascii="Times New Roman" w:hAnsi="Times New Roman" w:cs="Times New Roman"/>
+          <w:color w:val="5B9BD5" w:themeColor="accent1"/>
+        </w:rPr>
+        <w:br w:type="page"/>
+      </w:r>
+    </w:p>
+    <w:p>
+      <w:pPr>
+        <w:autoSpaceDE w:val="0"/>
+        <w:autoSpaceDN w:val="0"/>
+        <w:adjustRightInd w:val="0"/>
+        <w:spacing w:after="0" w:line="240" w:lineRule="auto"/>
+        <w:ind w:left="720"/>
+        <w:rPr>
+          <w:rFonts w:ascii="Times New Roman" w:hAnsi="Times New Roman" w:cs="Times New Roman"/>
+          <w:color w:val="5B9BD5" w:themeColor="accent1"/>
+        </w:rPr>
+      </w:pPr>
+    </w:p>
+    <w:p>
+      <w:pPr>
+        <w:autoSpaceDE w:val="0"/>
+        <w:autoSpaceDN w:val="0"/>
+        <w:adjustRightInd w:val="0"/>
+        <w:spacing w:after="0" w:line="240" w:lineRule="auto"/>
+        <w:ind w:left="720"/>
+        <w:rPr>
+          <w:rFonts w:ascii="Times New Roman" w:hAnsi="Times New Roman" w:cs="Times New Roman"/>
+          <w:color w:val="5B9BD5" w:themeColor="accent1"/>
+        </w:rPr>
+      </w:pPr>
       <w:r>
         <w:rPr>
           <w:rFonts w:ascii="Times New Roman" w:hAnsi="Times New Roman" w:cs="Times New Roman"/>
@@ -2083,6 +3953,60 @@
           <w:color w:val="5B9BD5" w:themeColor="accent1"/>
         </w:rPr>
         <w:t>username and the date. For the date, type the command "date" just before executing your program.</w:t>
+      </w:r>
+    </w:p>
+    <w:p>
+      <w:pPr>
+        <w:autoSpaceDE w:val="0"/>
+        <w:autoSpaceDN w:val="0"/>
+        <w:adjustRightInd w:val="0"/>
+        <w:spacing w:after="0" w:line="240" w:lineRule="auto"/>
+        <w:ind w:left="720"/>
+        <w:rPr>
+          <w:rFonts w:ascii="Times New Roman" w:hAnsi="Times New Roman" w:cs="Times New Roman"/>
+          <w:color w:val="5B9BD5" w:themeColor="accent1"/>
+        </w:rPr>
+      </w:pPr>
+      <w:r>
+        <w:rPr>
+          <w:rFonts w:ascii="Times New Roman" w:hAnsi="Times New Roman" w:cs="Times New Roman"/>
+          <w:color w:val="5B9BD5" w:themeColor="accent1"/>
+        </w:rPr>
+        <w:drawing>
+          <wp:inline distT="0" distB="0" distL="0" distR="0" wp14:anchorId="2DF94CEB" wp14:editId="5008B1B5">
+            <wp:extent cx="6134100" cy="3492500"/>
+            <wp:effectExtent l="0" t="0" r="0" b="0"/>
+            <wp:docPr id="694199319" name="Picture 1" descr="A screenshot of a computer&#10;&#10;Description automatically generated"/>
+            <wp:cNvGraphicFramePr>
+              <a:graphicFrameLocks xmlns:a="http://schemas.openxmlformats.org/drawingml/2006/main" noChangeAspect="1"/>
+            </wp:cNvGraphicFramePr>
+            <a:graphic xmlns:a="http://schemas.openxmlformats.org/drawingml/2006/main">
+              <a:graphicData uri="http://schemas.openxmlformats.org/drawingml/2006/picture">
+                <pic:pic xmlns:pic="http://schemas.openxmlformats.org/drawingml/2006/picture">
+                  <pic:nvPicPr>
+                    <pic:cNvPr id="694199319" name="Picture 1" descr="A screenshot of a computer&#10;&#10;Description automatically generated"/>
+                    <pic:cNvPicPr/>
+                  </pic:nvPicPr>
+                  <pic:blipFill>
+                    <a:blip r:embed="rId10"/>
+                    <a:stretch>
+                      <a:fillRect/>
+                    </a:stretch>
+                  </pic:blipFill>
+                  <pic:spPr>
+                    <a:xfrm>
+                      <a:off x="0" y="0"/>
+                      <a:ext cx="6134100" cy="3492500"/>
+                    </a:xfrm>
+                    <a:prstGeom prst="rect">
+                      <a:avLst/>
+                    </a:prstGeom>
+                  </pic:spPr>
+                </pic:pic>
+              </a:graphicData>
+            </a:graphic>
+          </wp:inline>
+        </w:drawing>
       </w:r>
     </w:p>
     <w:p>
@@ -2196,8 +4120,173 @@
           <w:rFonts w:ascii="Times New Roman" w:hAnsi="Times New Roman" w:cs="Times New Roman"/>
           <w:color w:val="5B9BD5" w:themeColor="accent1"/>
         </w:rPr>
-        <w:t>include here how to compile and execute your two programs on Tux machines</w:t>
-      </w:r>
+        <w:t xml:space="preserve">include here how to compile and execute your two programs on Tux </w:t>
+      </w:r>
+      <w:proofErr w:type="gramStart"/>
+      <w:r>
+        <w:rPr>
+          <w:rFonts w:ascii="Times New Roman" w:hAnsi="Times New Roman" w:cs="Times New Roman"/>
+          <w:color w:val="5B9BD5" w:themeColor="accent1"/>
+        </w:rPr>
+        <w:t>machines</w:t>
+      </w:r>
+      <w:proofErr w:type="gramEnd"/>
+    </w:p>
+    <w:p>
+      <w:pPr>
+        <w:pStyle w:val="ListParagraph"/>
+        <w:numPr>
+          <w:ilvl w:val="0"/>
+          <w:numId w:val="37"/>
+        </w:numPr>
+        <w:autoSpaceDE w:val="0"/>
+        <w:autoSpaceDN w:val="0"/>
+        <w:adjustRightInd w:val="0"/>
+        <w:spacing w:after="0" w:line="240" w:lineRule="auto"/>
+        <w:rPr>
+          <w:rFonts w:ascii="Times New Roman" w:hAnsi="Times New Roman" w:cs="Times New Roman"/>
+          <w:color w:val="5B9BD5" w:themeColor="accent1"/>
+        </w:rPr>
+      </w:pPr>
+      <w:r>
+        <w:rPr>
+          <w:rFonts w:ascii="Times New Roman" w:hAnsi="Times New Roman" w:cs="Times New Roman"/>
+          <w:color w:val="5B9BD5" w:themeColor="accent1"/>
+        </w:rPr>
+        <w:t xml:space="preserve">Yes, both </w:t>
+      </w:r>
+      <w:r>
+        <w:rPr>
+          <w:rFonts w:ascii="Times New Roman" w:hAnsi="Times New Roman" w:cs="Times New Roman"/>
+          <w:color w:val="5B9BD5" w:themeColor="accent1"/>
+        </w:rPr>
+        <w:t>programs</w:t>
+      </w:r>
+      <w:r>
+        <w:rPr>
+          <w:rFonts w:ascii="Times New Roman" w:hAnsi="Times New Roman" w:cs="Times New Roman"/>
+          <w:color w:val="5B9BD5" w:themeColor="accent1"/>
+        </w:rPr>
+        <w:t xml:space="preserve"> work.</w:t>
+      </w:r>
+    </w:p>
+    <w:p>
+      <w:pPr>
+        <w:pStyle w:val="ListParagraph"/>
+        <w:numPr>
+          <w:ilvl w:val="0"/>
+          <w:numId w:val="37"/>
+        </w:numPr>
+        <w:autoSpaceDE w:val="0"/>
+        <w:autoSpaceDN w:val="0"/>
+        <w:adjustRightInd w:val="0"/>
+        <w:spacing w:after="0" w:line="240" w:lineRule="auto"/>
+        <w:rPr>
+          <w:rFonts w:ascii="Times New Roman" w:hAnsi="Times New Roman" w:cs="Times New Roman"/>
+          <w:color w:val="5B9BD5" w:themeColor="accent1"/>
+        </w:rPr>
+      </w:pPr>
+      <w:r>
+        <w:rPr>
+          <w:rFonts w:ascii="Times New Roman" w:hAnsi="Times New Roman" w:cs="Times New Roman"/>
+          <w:color w:val="5B9BD5" w:themeColor="accent1"/>
+        </w:rPr>
+        <w:t>On</w:t>
+      </w:r>
+      <w:r>
+        <w:rPr>
+          <w:rFonts w:ascii="Times New Roman" w:hAnsi="Times New Roman" w:cs="Times New Roman"/>
+          <w:color w:val="5B9BD5" w:themeColor="accent1"/>
+        </w:rPr>
+        <w:t>ce logged into</w:t>
+      </w:r>
+      <w:r>
+        <w:rPr>
+          <w:rFonts w:ascii="Times New Roman" w:hAnsi="Times New Roman" w:cs="Times New Roman"/>
+          <w:color w:val="5B9BD5" w:themeColor="accent1"/>
+        </w:rPr>
+        <w:t xml:space="preserve"> </w:t>
+      </w:r>
+      <w:r>
+        <w:rPr>
+          <w:rFonts w:ascii="Times New Roman" w:hAnsi="Times New Roman" w:cs="Times New Roman"/>
+          <w:color w:val="5B9BD5" w:themeColor="accent1"/>
+        </w:rPr>
+        <w:t>the sftp server</w:t>
+      </w:r>
+      <w:r>
+        <w:rPr>
+          <w:rFonts w:ascii="Times New Roman" w:hAnsi="Times New Roman" w:cs="Times New Roman"/>
+          <w:color w:val="5B9BD5" w:themeColor="accent1"/>
+        </w:rPr>
+        <w:t>,</w:t>
+      </w:r>
+      <w:r>
+        <w:rPr>
+          <w:rFonts w:ascii="Times New Roman" w:hAnsi="Times New Roman" w:cs="Times New Roman"/>
+          <w:color w:val="5B9BD5" w:themeColor="accent1"/>
+        </w:rPr>
+        <w:t xml:space="preserve"> navigate to the directory that holds your program on the local machine and use “put” followed by the program name to transfer the program file to the server, then in another window connect to the server, log in and get assigned your random gate to access the files that were just uploaded. Lastly, t</w:t>
+      </w:r>
+      <w:r>
+        <w:rPr>
+          <w:rFonts w:ascii="Times New Roman" w:hAnsi="Times New Roman" w:cs="Times New Roman"/>
+          <w:color w:val="5B9BD5" w:themeColor="accent1"/>
+        </w:rPr>
+        <w:t>he programs are compiled by entering “</w:t>
+      </w:r>
+      <w:proofErr w:type="spellStart"/>
+      <w:r>
+        <w:rPr>
+          <w:rFonts w:ascii="Times New Roman" w:hAnsi="Times New Roman" w:cs="Times New Roman"/>
+          <w:color w:val="5B9BD5" w:themeColor="accent1"/>
+        </w:rPr>
+        <w:t>javac</w:t>
+      </w:r>
+      <w:proofErr w:type="spellEnd"/>
+      <w:r>
+        <w:rPr>
+          <w:rFonts w:ascii="Times New Roman" w:hAnsi="Times New Roman" w:cs="Times New Roman"/>
+          <w:color w:val="5B9BD5" w:themeColor="accent1"/>
+        </w:rPr>
+        <w:t xml:space="preserve">” followed by the name of the file you want to compile.  The program is then executed by enter “java” followed by the name of the file but leaving off the </w:t>
+      </w:r>
+      <w:r>
+        <w:rPr>
+          <w:rFonts w:ascii="Times New Roman" w:hAnsi="Times New Roman" w:cs="Times New Roman"/>
+          <w:color w:val="5B9BD5" w:themeColor="accent1"/>
+        </w:rPr>
+        <w:t>.</w:t>
+      </w:r>
+      <w:proofErr w:type="gramStart"/>
+      <w:r>
+        <w:rPr>
+          <w:rFonts w:ascii="Times New Roman" w:hAnsi="Times New Roman" w:cs="Times New Roman"/>
+          <w:color w:val="5B9BD5" w:themeColor="accent1"/>
+        </w:rPr>
+        <w:t>java  The</w:t>
+      </w:r>
+      <w:proofErr w:type="gramEnd"/>
+      <w:r>
+        <w:rPr>
+          <w:rFonts w:ascii="Times New Roman" w:hAnsi="Times New Roman" w:cs="Times New Roman"/>
+          <w:color w:val="5B9BD5" w:themeColor="accent1"/>
+        </w:rPr>
+        <w:t xml:space="preserve"> output is then displayed. </w:t>
+      </w:r>
+    </w:p>
+    <w:p>
+      <w:pPr>
+        <w:autoSpaceDE w:val="0"/>
+        <w:autoSpaceDN w:val="0"/>
+        <w:adjustRightInd w:val="0"/>
+        <w:spacing w:after="0" w:line="240" w:lineRule="auto"/>
+        <w:ind w:left="720"/>
+        <w:rPr>
+          <w:rFonts w:ascii="Times New Roman" w:hAnsi="Times New Roman" w:cs="Times New Roman"/>
+          <w:color w:val="5B9BD5" w:themeColor="accent1"/>
+        </w:rPr>
+      </w:pPr>
     </w:p>
     <w:p>
       <w:pPr>
@@ -2244,7 +4333,6 @@
           <w:noProof/>
           <w:color w:val="000000" w:themeColor="text1"/>
         </w:rPr>
-        <w:lastRenderedPageBreak/>
         <w:drawing>
           <wp:inline distT="0" distB="0" distL="0" distR="0" wp14:anchorId="50D71315" wp14:editId="4CA7CFBA">
             <wp:extent cx="3434316" cy="1118149"/>
@@ -2261,7 +4349,7 @@
                     <pic:cNvPicPr/>
                   </pic:nvPicPr>
                   <pic:blipFill>
-                    <a:blip r:embed="rId9"/>
+                    <a:blip r:embed="rId11"/>
                     <a:stretch>
                       <a:fillRect/>
                     </a:stretch>
@@ -2323,6 +4411,7 @@
           <w:noProof/>
           <w:color w:val="000000" w:themeColor="text1"/>
         </w:rPr>
+        <w:lastRenderedPageBreak/>
         <w:drawing>
           <wp:inline distT="0" distB="0" distL="0" distR="0" wp14:anchorId="2537D7B3" wp14:editId="090EED88">
             <wp:extent cx="5773479" cy="2372472"/>
@@ -2339,7 +4428,7 @@
                     <pic:cNvPicPr/>
                   </pic:nvPicPr>
                   <pic:blipFill>
-                    <a:blip r:embed="rId10"/>
+                    <a:blip r:embed="rId12"/>
                     <a:stretch>
                       <a:fillRect/>
                     </a:stretch>
@@ -2795,7 +4884,7 @@
                     <pic:cNvPicPr/>
                   </pic:nvPicPr>
                   <pic:blipFill>
-                    <a:blip r:embed="rId11"/>
+                    <a:blip r:embed="rId13"/>
                     <a:stretch>
                       <a:fillRect/>
                     </a:stretch>
@@ -3001,8 +5090,8 @@
       </w:pPr>
     </w:p>
     <w:sectPr>
-      <w:headerReference w:type="default" r:id="rId12"/>
-      <w:footerReference w:type="default" r:id="rId13"/>
+      <w:headerReference w:type="default" r:id="rId14"/>
+      <w:footerReference w:type="default" r:id="rId15"/>
       <w:pgSz w:w="12240" w:h="15840"/>
       <w:pgMar w:top="1440" w:right="720" w:bottom="720" w:left="720" w:header="0" w:footer="360" w:gutter="0"/>
       <w:cols w:space="720"/>
@@ -3158,7 +5247,7 @@
         </mc:Choice>
         <mc:Fallback>
           <w:pict>
-            <v:shape w14:anchorId="3497A6D2" id="Freeform 3" o:spid="_x0000_s1029" alt="Title: Blue University of Kansas Header - Description: Blue University of Kansas Header&#10;" style="position:absolute;left:0;text-align:left;margin-left:.75pt;margin-top:771.75pt;width:614.3pt;height:7.2pt;z-index:-251652096;visibility:visible;mso-wrap-style:square;mso-width-percent:0;mso-height-percent:0;mso-wrap-distance-left:9pt;mso-wrap-distance-top:0;mso-wrap-distance-right:9pt;mso-wrap-distance-bottom:0;mso-position-horizontal:absolute;mso-position-horizontal-relative:page;mso-position-vertical:absolute;mso-position-vertical-relative:page;mso-width-percent:0;mso-height-percent:0;mso-width-relative:page;mso-height-relative:page;v-text-anchor:top" coordsize="9800,1608" o:spt="100" o:gfxdata="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" o:allowincell="f" adj="-11796480,,5400" path="m,1607r9800,l9800,,,,,1607xe" fillcolor="#dd550c" stroked="f">
+            <v:shape w14:anchorId="3497A6D2" id="Freeform 3" o:spid="_x0000_s1029" alt="Title: Blue University of Kansas Header - Description: Blue University of Kansas Header&#10;" style="position:absolute;left:0;text-align:left;margin-left:.75pt;margin-top:771.75pt;width:614.3pt;height:7.2pt;z-index:-251652096;visibility:visible;mso-wrap-style:square;mso-width-percent:0;mso-height-percent:0;mso-wrap-distance-left:9pt;mso-wrap-distance-top:0;mso-wrap-distance-right:9pt;mso-wrap-distance-bottom:0;mso-position-horizontal:absolute;mso-position-horizontal-relative:page;mso-position-vertical:absolute;mso-position-vertical-relative:page;mso-width-percent:0;mso-height-percent:0;mso-width-relative:page;mso-height-relative:page;v-text-anchor:top" coordsize="9800,1608" o:spt="100" o:gfxdata="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" o:allowincell="f" adj="-11796480,,5400" path="m,1607r9800,l9800,,,,,1607xe" fillcolor="#dd550c" stroked="f">
               <v:stroke joinstyle="miter"/>
               <v:formulas/>
               <v:path arrowok="t" o:connecttype="custom" o:connectlocs="0,91383;7801610,91383;7801610,0;0,0;0,91383" o:connectangles="0,0,0,0,0" textboxrect="0,0,9800,1608"/>
@@ -3395,7 +5484,7 @@
         </mc:Choice>
         <mc:Fallback>
           <w:pict>
-            <v:shape w14:anchorId="57747814" id="Freeform 1" o:spid="_x0000_s1026" alt="Title: Blue University of Kansas Header - Description: Blue University of Kansas Header&#10;" style="position:absolute;left:0;text-align:left;margin-left:0;margin-top:82.45pt;width:614.3pt;height:14.4pt;z-index:-251654144;visibility:visible;mso-wrap-style:square;mso-width-percent:0;mso-height-percent:0;mso-wrap-distance-left:9pt;mso-wrap-distance-top:0;mso-wrap-distance-right:9pt;mso-wrap-distance-bottom:0;mso-position-horizontal:left;mso-position-horizontal-relative:page;mso-position-vertical:absolute;mso-position-vertical-relative:page;mso-width-percent:0;mso-height-percent:0;mso-width-relative:page;mso-height-relative:page;v-text-anchor:top" coordsize="9800,1608" o:spt="100" o:gfxdata="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" o:allowincell="f" adj="-11796480,,5400" path="m,1607r9800,l9800,,,,,1607xe" fillcolor="#dd550c" stroked="f">
+            <v:shape w14:anchorId="57747814" id="Freeform 1" o:spid="_x0000_s1026" alt="Title: Blue University of Kansas Header - Description: Blue University of Kansas Header&#10;" style="position:absolute;left:0;text-align:left;margin-left:0;margin-top:82.45pt;width:614.3pt;height:14.4pt;z-index:-251654144;visibility:visible;mso-wrap-style:square;mso-width-percent:0;mso-height-percent:0;mso-wrap-distance-left:9pt;mso-wrap-distance-top:0;mso-wrap-distance-right:9pt;mso-wrap-distance-bottom:0;mso-position-horizontal:left;mso-position-horizontal-relative:page;mso-position-vertical:absolute;mso-position-vertical-relative:page;mso-width-percent:0;mso-height-percent:0;mso-width-relative:page;mso-height-relative:page;v-text-anchor:top" coordsize="9800,1608" o:spt="100" o:gfxdata="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" o:allowincell="f" adj="-11796480,,5400" path="m,1607r9800,l9800,,,,,1607xe" fillcolor="#dd550c" stroked="f">
               <v:stroke joinstyle="miter"/>
               <v:formulas/>
               <v:path arrowok="t" o:connecttype="custom" o:connectlocs="0,182766;7801610,182766;7801610,0;0,0;0,182766" o:connectangles="0,0,0,0,0" textboxrect="0,0,9800,1608"/>
@@ -3517,7 +5606,7 @@
               <v:stroke joinstyle="miter"/>
               <v:path gradientshapeok="t" o:connecttype="rect"/>
             </v:shapetype>
-            <v:shape id="Text Box 26" o:spid="_x0000_s1027" type="#_x0000_t202" style="position:absolute;left:0;text-align:left;margin-left:154.5pt;margin-top:27pt;width:392.3pt;height:35.25pt;z-index:251660288;visibility:visible;mso-wrap-style:square;mso-width-percent:0;mso-height-percent:0;mso-wrap-distance-left:9pt;mso-wrap-distance-top:0;mso-wrap-distance-right:9pt;mso-wrap-distance-bottom:0;mso-position-horizontal:absolute;mso-position-horizontal-relative:text;mso-position-vertical:absolute;mso-position-vertical-relative:text;mso-width-percent:0;mso-height-percent:0;mso-width-relative:margin;mso-height-relative:margin;v-text-anchor:top" o:gfxdata="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" filled="f" stroked="f" strokeweight=".5pt">
+            <v:shape id="Text Box 26" o:spid="_x0000_s1027" type="#_x0000_t202" style="position:absolute;left:0;text-align:left;margin-left:154.5pt;margin-top:27pt;width:392.3pt;height:35.25pt;z-index:251660288;visibility:visible;mso-wrap-style:square;mso-width-percent:0;mso-height-percent:0;mso-wrap-distance-left:9pt;mso-wrap-distance-top:0;mso-wrap-distance-right:9pt;mso-wrap-distance-bottom:0;mso-position-horizontal:absolute;mso-position-horizontal-relative:text;mso-position-vertical:absolute;mso-position-vertical-relative:text;mso-width-percent:0;mso-height-percent:0;mso-width-relative:margin;mso-height-relative:margin;v-text-anchor:top" o:gfxdata="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" filled="f" stroked="f" strokeweight=".5pt">
               <v:textbox>
                 <w:txbxContent>
                   <w:p>
@@ -3669,7 +5758,7 @@
         </mc:Choice>
         <mc:Fallback>
           <w:pict>
-            <v:shape w14:anchorId="01E77F19" id="Freeform 2" o:spid="_x0000_s1028" alt="Title: Blue University of Kansas Header - Description: Blue University of Kansas Header&#10;" style="position:absolute;left:0;text-align:left;margin-left:0;margin-top:0;width:614.3pt;height:83.35pt;z-index:-251658240;visibility:visible;mso-wrap-style:square;mso-width-percent:0;mso-height-percent:0;mso-wrap-distance-left:9pt;mso-wrap-distance-top:0;mso-wrap-distance-right:9pt;mso-wrap-distance-bottom:0;mso-position-horizontal:left;mso-position-horizontal-relative:page;mso-position-vertical:top;mso-position-vertical-relative:page;mso-width-percent:0;mso-height-percent:0;mso-width-relative:page;mso-height-relative:page;v-text-anchor:top" coordsize="9800,1608" o:spt="100" o:gfxdata="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" o:allowincell="f" adj="-11796480,,5400" path="m,1607r9800,l9800,,,,,1607xe" fillcolor="#03244d" stroked="f">
+            <v:shape w14:anchorId="01E77F19" id="Freeform 2" o:spid="_x0000_s1028" alt="Title: Blue University of Kansas Header - Description: Blue University of Kansas Header&#10;" style="position:absolute;left:0;text-align:left;margin-left:0;margin-top:0;width:614.3pt;height:83.35pt;z-index:-251658240;visibility:visible;mso-wrap-style:square;mso-width-percent:0;mso-height-percent:0;mso-wrap-distance-left:9pt;mso-wrap-distance-top:0;mso-wrap-distance-right:9pt;mso-wrap-distance-bottom:0;mso-position-horizontal:left;mso-position-horizontal-relative:page;mso-position-vertical:top;mso-position-vertical-relative:page;mso-width-percent:0;mso-height-percent:0;mso-width-relative:page;mso-height-relative:page;v-text-anchor:top" coordsize="9800,1608" o:spt="100" o:gfxdata="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" o:allowincell="f" adj="-11796480,,5400" path="m,1607r9800,l9800,,,,,1607xe" fillcolor="#03244d" stroked="f">
               <v:stroke joinstyle="miter"/>
               <v:formulas/>
               <v:path arrowok="t" o:connecttype="custom" o:connectlocs="0,1057887;7801610,1057887;7801610,0;0,0;0,1057887" o:connectangles="0,0,0,0,0" textboxrect="0,0,9800,1608"/>
@@ -5797,6 +7886,95 @@
     </w:lvl>
   </w:abstractNum>
   <w:abstractNum w:abstractNumId="23" w15:restartNumberingAfterBreak="0">
+    <w:nsid w:val="4C6336F8"/>
+    <w:multiLevelType w:val="hybridMultilevel"/>
+    <w:tmpl w:val="8DF464A4"/>
+    <w:lvl w:ilvl="0" w:tplc="B0449AA8">
+      <w:start w:val="1"/>
+      <w:numFmt w:val="decimal"/>
+      <w:lvlText w:val="%1)"/>
+      <w:lvlJc w:val="left"/>
+      <w:pPr>
+        <w:ind w:left="1080" w:hanging="360"/>
+      </w:pPr>
+      <w:rPr>
+        <w:rFonts w:hint="default"/>
+      </w:rPr>
+    </w:lvl>
+    <w:lvl w:ilvl="1" w:tplc="04090019" w:tentative="1">
+      <w:start w:val="1"/>
+      <w:numFmt w:val="lowerLetter"/>
+      <w:lvlText w:val="%2."/>
+      <w:lvlJc w:val="left"/>
+      <w:pPr>
+        <w:ind w:left="1800" w:hanging="360"/>
+      </w:pPr>
+    </w:lvl>
+    <w:lvl w:ilvl="2" w:tplc="0409001B" w:tentative="1">
+      <w:start w:val="1"/>
+      <w:numFmt w:val="lowerRoman"/>
+      <w:lvlText w:val="%3."/>
+      <w:lvlJc w:val="right"/>
+      <w:pPr>
+        <w:ind w:left="2520" w:hanging="180"/>
+      </w:pPr>
+    </w:lvl>
+    <w:lvl w:ilvl="3" w:tplc="0409000F" w:tentative="1">
+      <w:start w:val="1"/>
+      <w:numFmt w:val="decimal"/>
+      <w:lvlText w:val="%4."/>
+      <w:lvlJc w:val="left"/>
+      <w:pPr>
+        <w:ind w:left="3240" w:hanging="360"/>
+      </w:pPr>
+    </w:lvl>
+    <w:lvl w:ilvl="4" w:tplc="04090019" w:tentative="1">
+      <w:start w:val="1"/>
+      <w:numFmt w:val="lowerLetter"/>
+      <w:lvlText w:val="%5."/>
+      <w:lvlJc w:val="left"/>
+      <w:pPr>
+        <w:ind w:left="3960" w:hanging="360"/>
+      </w:pPr>
+    </w:lvl>
+    <w:lvl w:ilvl="5" w:tplc="0409001B" w:tentative="1">
+      <w:start w:val="1"/>
+      <w:numFmt w:val="lowerRoman"/>
+      <w:lvlText w:val="%6."/>
+      <w:lvlJc w:val="right"/>
+      <w:pPr>
+        <w:ind w:left="4680" w:hanging="180"/>
+      </w:pPr>
+    </w:lvl>
+    <w:lvl w:ilvl="6" w:tplc="0409000F" w:tentative="1">
+      <w:start w:val="1"/>
+      <w:numFmt w:val="decimal"/>
+      <w:lvlText w:val="%7."/>
+      <w:lvlJc w:val="left"/>
+      <w:pPr>
+        <w:ind w:left="5400" w:hanging="360"/>
+      </w:pPr>
+    </w:lvl>
+    <w:lvl w:ilvl="7" w:tplc="04090019" w:tentative="1">
+      <w:start w:val="1"/>
+      <w:numFmt w:val="lowerLetter"/>
+      <w:lvlText w:val="%8."/>
+      <w:lvlJc w:val="left"/>
+      <w:pPr>
+        <w:ind w:left="6120" w:hanging="360"/>
+      </w:pPr>
+    </w:lvl>
+    <w:lvl w:ilvl="8" w:tplc="0409001B" w:tentative="1">
+      <w:start w:val="1"/>
+      <w:numFmt w:val="lowerRoman"/>
+      <w:lvlText w:val="%9."/>
+      <w:lvlJc w:val="right"/>
+      <w:pPr>
+        <w:ind w:left="6840" w:hanging="180"/>
+      </w:pPr>
+    </w:lvl>
+  </w:abstractNum>
+  <w:abstractNum w:abstractNumId="24" w15:restartNumberingAfterBreak="0">
     <w:nsid w:val="51D409A9"/>
     <w:multiLevelType w:val="hybridMultilevel"/>
     <w:tmpl w:val="1250F4F8"/>
@@ -5885,7 +8063,7 @@
       </w:pPr>
     </w:lvl>
   </w:abstractNum>
-  <w:abstractNum w:abstractNumId="24" w15:restartNumberingAfterBreak="0">
+  <w:abstractNum w:abstractNumId="25" w15:restartNumberingAfterBreak="0">
     <w:nsid w:val="57FB0174"/>
     <w:multiLevelType w:val="hybridMultilevel"/>
     <w:tmpl w:val="CB5C06A6"/>
@@ -5974,7 +8152,7 @@
       </w:pPr>
     </w:lvl>
   </w:abstractNum>
-  <w:abstractNum w:abstractNumId="25" w15:restartNumberingAfterBreak="0">
+  <w:abstractNum w:abstractNumId="26" w15:restartNumberingAfterBreak="0">
     <w:nsid w:val="5D3D328F"/>
     <w:multiLevelType w:val="hybridMultilevel"/>
     <w:tmpl w:val="85AA44C6"/>
@@ -6087,7 +8265,7 @@
       </w:rPr>
     </w:lvl>
   </w:abstractNum>
-  <w:abstractNum w:abstractNumId="26" w15:restartNumberingAfterBreak="0">
+  <w:abstractNum w:abstractNumId="27" w15:restartNumberingAfterBreak="0">
     <w:nsid w:val="5E412D6A"/>
     <w:multiLevelType w:val="hybridMultilevel"/>
     <w:tmpl w:val="FC329656"/>
@@ -6173,7 +8351,7 @@
       </w:pPr>
     </w:lvl>
   </w:abstractNum>
-  <w:abstractNum w:abstractNumId="27" w15:restartNumberingAfterBreak="0">
+  <w:abstractNum w:abstractNumId="28" w15:restartNumberingAfterBreak="0">
     <w:nsid w:val="61095762"/>
     <w:multiLevelType w:val="hybridMultilevel"/>
     <w:tmpl w:val="29ECAA30"/>
@@ -6262,7 +8440,7 @@
       </w:pPr>
     </w:lvl>
   </w:abstractNum>
-  <w:abstractNum w:abstractNumId="28" w15:restartNumberingAfterBreak="0">
+  <w:abstractNum w:abstractNumId="29" w15:restartNumberingAfterBreak="0">
     <w:nsid w:val="62C02297"/>
     <w:multiLevelType w:val="hybridMultilevel"/>
     <w:tmpl w:val="81EA709E"/>
@@ -6351,7 +8529,7 @@
       </w:pPr>
     </w:lvl>
   </w:abstractNum>
-  <w:abstractNum w:abstractNumId="29" w15:restartNumberingAfterBreak="0">
+  <w:abstractNum w:abstractNumId="30" w15:restartNumberingAfterBreak="0">
     <w:nsid w:val="62C578A8"/>
     <w:multiLevelType w:val="hybridMultilevel"/>
     <w:tmpl w:val="7BFA9110"/>
@@ -6440,7 +8618,7 @@
       </w:pPr>
     </w:lvl>
   </w:abstractNum>
-  <w:abstractNum w:abstractNumId="30" w15:restartNumberingAfterBreak="0">
+  <w:abstractNum w:abstractNumId="31" w15:restartNumberingAfterBreak="0">
     <w:nsid w:val="67B43A75"/>
     <w:multiLevelType w:val="hybridMultilevel"/>
     <w:tmpl w:val="6D76D5D2"/>
@@ -6529,7 +8707,7 @@
       </w:pPr>
     </w:lvl>
   </w:abstractNum>
-  <w:abstractNum w:abstractNumId="31" w15:restartNumberingAfterBreak="0">
+  <w:abstractNum w:abstractNumId="32" w15:restartNumberingAfterBreak="0">
     <w:nsid w:val="6A0343C6"/>
     <w:multiLevelType w:val="hybridMultilevel"/>
     <w:tmpl w:val="63E22F0A"/>
@@ -6618,7 +8796,7 @@
       </w:pPr>
     </w:lvl>
   </w:abstractNum>
-  <w:abstractNum w:abstractNumId="32" w15:restartNumberingAfterBreak="0">
+  <w:abstractNum w:abstractNumId="33" w15:restartNumberingAfterBreak="0">
     <w:nsid w:val="6A4F1D5B"/>
     <w:multiLevelType w:val="hybridMultilevel"/>
     <w:tmpl w:val="A1A22B10"/>
@@ -6707,7 +8885,7 @@
       </w:pPr>
     </w:lvl>
   </w:abstractNum>
-  <w:abstractNum w:abstractNumId="33" w15:restartNumberingAfterBreak="0">
+  <w:abstractNum w:abstractNumId="34" w15:restartNumberingAfterBreak="0">
     <w:nsid w:val="6F6C633F"/>
     <w:multiLevelType w:val="hybridMultilevel"/>
     <w:tmpl w:val="48320FB2"/>
@@ -6820,7 +8998,7 @@
       </w:rPr>
     </w:lvl>
   </w:abstractNum>
-  <w:abstractNum w:abstractNumId="34" w15:restartNumberingAfterBreak="0">
+  <w:abstractNum w:abstractNumId="35" w15:restartNumberingAfterBreak="0">
     <w:nsid w:val="7B717D63"/>
     <w:multiLevelType w:val="hybridMultilevel"/>
     <w:tmpl w:val="A1A22B10"/>
@@ -6909,7 +9087,7 @@
       </w:pPr>
     </w:lvl>
   </w:abstractNum>
-  <w:abstractNum w:abstractNumId="35" w15:restartNumberingAfterBreak="0">
+  <w:abstractNum w:abstractNumId="36" w15:restartNumberingAfterBreak="0">
     <w:nsid w:val="7D8236A3"/>
     <w:multiLevelType w:val="hybridMultilevel"/>
     <w:tmpl w:val="7570C7A6"/>
@@ -7002,7 +9180,7 @@
     <w:abstractNumId w:val="10"/>
   </w:num>
   <w:num w:numId="2" w16cid:durableId="466819266">
-    <w:abstractNumId w:val="25"/>
+    <w:abstractNumId w:val="26"/>
   </w:num>
   <w:num w:numId="3" w16cid:durableId="66922192">
     <w:abstractNumId w:val="8"/>
@@ -7041,49 +9219,49 @@
     <w:abstractNumId w:val="6"/>
   </w:num>
   <w:num w:numId="15" w16cid:durableId="1986667309">
-    <w:abstractNumId w:val="27"/>
+    <w:abstractNumId w:val="28"/>
   </w:num>
   <w:num w:numId="16" w16cid:durableId="834757583">
     <w:abstractNumId w:val="14"/>
   </w:num>
   <w:num w:numId="17" w16cid:durableId="291862906">
-    <w:abstractNumId w:val="26"/>
+    <w:abstractNumId w:val="27"/>
   </w:num>
   <w:num w:numId="18" w16cid:durableId="1738362126">
+    <w:abstractNumId w:val="36"/>
+  </w:num>
+  <w:num w:numId="19" w16cid:durableId="1010717748">
+    <w:abstractNumId w:val="29"/>
+  </w:num>
+  <w:num w:numId="20" w16cid:durableId="807280741">
     <w:abstractNumId w:val="35"/>
   </w:num>
-  <w:num w:numId="19" w16cid:durableId="1010717748">
-    <w:abstractNumId w:val="28"/>
-  </w:num>
-  <w:num w:numId="20" w16cid:durableId="807280741">
-    <w:abstractNumId w:val="34"/>
-  </w:num>
   <w:num w:numId="21" w16cid:durableId="406651137">
-    <w:abstractNumId w:val="29"/>
+    <w:abstractNumId w:val="30"/>
   </w:num>
   <w:num w:numId="22" w16cid:durableId="1462190734">
-    <w:abstractNumId w:val="31"/>
+    <w:abstractNumId w:val="32"/>
   </w:num>
   <w:num w:numId="23" w16cid:durableId="687756161">
-    <w:abstractNumId w:val="32"/>
+    <w:abstractNumId w:val="33"/>
   </w:num>
   <w:num w:numId="24" w16cid:durableId="111369812">
     <w:abstractNumId w:val="11"/>
   </w:num>
   <w:num w:numId="25" w16cid:durableId="95684360">
-    <w:abstractNumId w:val="33"/>
+    <w:abstractNumId w:val="34"/>
   </w:num>
   <w:num w:numId="26" w16cid:durableId="1263563303">
-    <w:abstractNumId w:val="24"/>
+    <w:abstractNumId w:val="25"/>
   </w:num>
   <w:num w:numId="27" w16cid:durableId="1813207906">
     <w:abstractNumId w:val="16"/>
   </w:num>
   <w:num w:numId="28" w16cid:durableId="1776904491">
-    <w:abstractNumId w:val="30"/>
+    <w:abstractNumId w:val="31"/>
   </w:num>
   <w:num w:numId="29" w16cid:durableId="1469204781">
-    <w:abstractNumId w:val="23"/>
+    <w:abstractNumId w:val="24"/>
   </w:num>
   <w:num w:numId="30" w16cid:durableId="1614246389">
     <w:abstractNumId w:val="13"/>
@@ -7105,6 +9283,9 @@
   </w:num>
   <w:num w:numId="36" w16cid:durableId="1733309404">
     <w:abstractNumId w:val="3"/>
+  </w:num>
+  <w:num w:numId="37" w16cid:durableId="399987322">
+    <w:abstractNumId w:val="23"/>
   </w:num>
 </w:numbering>
 </file>

</xml_diff>